<commit_message>
Changes to the docs to reflect the new HTTP API
</commit_message>
<xml_diff>
--- a/docs/project-summary.docx
+++ b/docs/project-summary.docx
@@ -1,17 +1,8 @@
 
 <file path=word/document.xml><?xml version="1.0" encoding="utf-8"?>
-<w:document xmlns:wpc="http://schemas.microsoft.com/office/word/2010/wordprocessingCanvas" xmlns:cx="http://schemas.microsoft.com/office/drawing/2014/chartex" xmlns:cx1="http://schemas.microsoft.com/office/drawing/2015/9/8/chartex" xmlns:mc="http://schemas.openxmlformats.org/markup-compatibility/2006" xmlns:o="urn:schemas-microsoft-com:office:office" xmlns:r="http://schemas.openxmlformats.org/officeDocument/2006/relationships" xmlns:m="http://schemas.openxmlformats.org/officeDocument/2006/math" xmlns:v="urn:schemas-microsoft-com:vml" xmlns:wp14="http://schemas.microsoft.com/office/word/2010/wordprocessingDrawing" xmlns:wp="http://schemas.openxmlformats.org/drawingml/2006/wordprocessingDrawing" xmlns:w10="urn:schemas-microsoft-com:office:word" xmlns:w="http://schemas.openxmlformats.org/wordprocessingml/2006/main" xmlns:w14="http://schemas.microsoft.com/office/word/2010/wordml" xmlns:w15="http://schemas.microsoft.com/office/word/2012/wordml" xmlns:w16se="http://schemas.microsoft.com/office/word/2015/wordml/symex" xmlns:wpg="http://schemas.microsoft.com/office/word/2010/wordprocessingGroup" xmlns:wpi="http://schemas.microsoft.com/office/word/2010/wordprocessingInk" xmlns:wne="http://schemas.microsoft.com/office/word/2006/wordml" xmlns:wps="http://schemas.microsoft.com/office/word/2010/wordprocessingShape" mc:Ignorable="w14 w15 w16se wp14">
+<w:document xmlns:wpc="http://schemas.microsoft.com/office/word/2010/wordprocessingCanvas" xmlns:cx="http://schemas.microsoft.com/office/drawing/2014/chartex" xmlns:cx1="http://schemas.microsoft.com/office/drawing/2015/9/8/chartex" xmlns:cx2="http://schemas.microsoft.com/office/drawing/2015/10/21/chartex" xmlns:cx3="http://schemas.microsoft.com/office/drawing/2016/5/9/chartex" xmlns:cx4="http://schemas.microsoft.com/office/drawing/2016/5/10/chartex" xmlns:cx5="http://schemas.microsoft.com/office/drawing/2016/5/11/chartex" xmlns:cx6="http://schemas.microsoft.com/office/drawing/2016/5/12/chartex" xmlns:cx7="http://schemas.microsoft.com/office/drawing/2016/5/13/chartex" xmlns:cx8="http://schemas.microsoft.com/office/drawing/2016/5/14/chartex" xmlns:mc="http://schemas.openxmlformats.org/markup-compatibility/2006" xmlns:aink="http://schemas.microsoft.com/office/drawing/2016/ink" xmlns:am3d="http://schemas.microsoft.com/office/drawing/2017/model3d" xmlns:o="urn:schemas-microsoft-com:office:office" xmlns:r="http://schemas.openxmlformats.org/officeDocument/2006/relationships" xmlns:m="http://schemas.openxmlformats.org/officeDocument/2006/math" xmlns:v="urn:schemas-microsoft-com:vml" xmlns:wp14="http://schemas.microsoft.com/office/word/2010/wordprocessingDrawing" xmlns:wp="http://schemas.openxmlformats.org/drawingml/2006/wordprocessingDrawing" xmlns:w10="urn:schemas-microsoft-com:office:word" xmlns:w="http://schemas.openxmlformats.org/wordprocessingml/2006/main" xmlns:w14="http://schemas.microsoft.com/office/word/2010/wordml" xmlns:w15="http://schemas.microsoft.com/office/word/2012/wordml" xmlns:w16cid="http://schemas.microsoft.com/office/word/2016/wordml/cid" xmlns:w16se="http://schemas.microsoft.com/office/word/2015/wordml/symex" xmlns:wpg="http://schemas.microsoft.com/office/word/2010/wordprocessingGroup" xmlns:wpi="http://schemas.microsoft.com/office/word/2010/wordprocessingInk" xmlns:wne="http://schemas.microsoft.com/office/word/2006/wordml" xmlns:wps="http://schemas.microsoft.com/office/word/2010/wordprocessingShape" mc:Ignorable="w14 w15 w16se w16cid wp14">
   <w:background w:color="FFFFFF"/>
   <w:body>
-    <w:p>
-      <w:pPr>
-        <w:widowControl w:val="0"/>
-        <w:spacing w:after="0"/>
-        <w:rPr>
-          <w:rFonts w:ascii="Arial" w:eastAsia="Arial" w:hAnsi="Arial" w:cs="Arial"/>
-        </w:rPr>
-      </w:pPr>
-    </w:p>
     <w:tbl>
       <w:tblPr>
         <w:tblStyle w:val="a"/>
@@ -37,13 +28,14 @@
       </w:tblGrid>
       <w:tr>
         <w:trPr>
-          <w:trHeight w:val="240"/>
+          <w:trHeight w:val="288"/>
         </w:trPr>
         <w:tc>
           <w:tcPr>
             <w:tcW w:w="2048" w:type="dxa"/>
             <w:gridSpan w:val="2"/>
             <w:shd w:val="clear" w:color="auto" w:fill="FAC090"/>
+            <w:vAlign w:val="center"/>
           </w:tcPr>
           <w:p>
             <w:pPr>
@@ -67,6 +59,7 @@
           <w:tcPr>
             <w:tcW w:w="7450" w:type="dxa"/>
             <w:gridSpan w:val="3"/>
+            <w:vAlign w:val="center"/>
           </w:tcPr>
           <w:p>
             <w:pPr>
@@ -89,7 +82,7 @@
       </w:tr>
       <w:tr>
         <w:trPr>
-          <w:trHeight w:val="240"/>
+          <w:trHeight w:val="288"/>
         </w:trPr>
         <w:tc>
           <w:tcPr>
@@ -99,6 +92,7 @@
               <w:bottom w:val="single" w:sz="4" w:space="0" w:color="000000"/>
             </w:tcBorders>
             <w:shd w:val="clear" w:color="auto" w:fill="FAC090"/>
+            <w:vAlign w:val="center"/>
           </w:tcPr>
           <w:p>
             <w:pPr>
@@ -125,6 +119,7 @@
             <w:tcBorders>
               <w:bottom w:val="single" w:sz="4" w:space="0" w:color="000000"/>
             </w:tcBorders>
+            <w:vAlign w:val="center"/>
           </w:tcPr>
           <w:p>
             <w:pPr>
@@ -147,7 +142,7 @@
       </w:tr>
       <w:tr>
         <w:trPr>
-          <w:trHeight w:val="260"/>
+          <w:trHeight w:val="288"/>
         </w:trPr>
         <w:tc>
           <w:tcPr>
@@ -158,6 +153,7 @@
               <w:bottom w:val="single" w:sz="4" w:space="0" w:color="000000"/>
               <w:right w:val="nil"/>
             </w:tcBorders>
+            <w:vAlign w:val="center"/>
           </w:tcPr>
           <w:p>
             <w:pPr>
@@ -172,7 +168,7 @@
       </w:tr>
       <w:tr>
         <w:trPr>
-          <w:trHeight w:val="260"/>
+          <w:trHeight w:val="288"/>
         </w:trPr>
         <w:tc>
           <w:tcPr>
@@ -205,7 +201,7 @@
       </w:tr>
       <w:tr>
         <w:trPr>
-          <w:trHeight w:val="520"/>
+          <w:trHeight w:val="288"/>
         </w:trPr>
         <w:tc>
           <w:tcPr>
@@ -308,11 +304,12 @@
       </w:tr>
       <w:tr>
         <w:trPr>
-          <w:trHeight w:val="360"/>
+          <w:trHeight w:val="288"/>
         </w:trPr>
         <w:tc>
           <w:tcPr>
             <w:tcW w:w="530" w:type="dxa"/>
+            <w:vAlign w:val="center"/>
           </w:tcPr>
           <w:p>
             <w:pPr>
@@ -337,6 +334,7 @@
           <w:tcPr>
             <w:tcW w:w="3453" w:type="dxa"/>
             <w:gridSpan w:val="2"/>
+            <w:vAlign w:val="center"/>
           </w:tcPr>
           <w:p>
             <w:pPr>
@@ -359,6 +357,7 @@
         <w:tc>
           <w:tcPr>
             <w:tcW w:w="3690" w:type="dxa"/>
+            <w:vAlign w:val="center"/>
           </w:tcPr>
           <w:p>
             <w:pPr>
@@ -381,6 +380,7 @@
         <w:tc>
           <w:tcPr>
             <w:tcW w:w="1825" w:type="dxa"/>
+            <w:vAlign w:val="center"/>
           </w:tcPr>
           <w:p>
             <w:pPr>
@@ -403,11 +403,12 @@
       </w:tr>
       <w:tr>
         <w:trPr>
-          <w:trHeight w:val="260"/>
+          <w:trHeight w:val="288"/>
         </w:trPr>
         <w:tc>
           <w:tcPr>
             <w:tcW w:w="530" w:type="dxa"/>
+            <w:vAlign w:val="center"/>
           </w:tcPr>
           <w:p>
             <w:pPr>
@@ -432,6 +433,7 @@
           <w:tcPr>
             <w:tcW w:w="3453" w:type="dxa"/>
             <w:gridSpan w:val="2"/>
+            <w:vAlign w:val="center"/>
           </w:tcPr>
           <w:p>
             <w:pPr>
@@ -454,6 +456,7 @@
         <w:tc>
           <w:tcPr>
             <w:tcW w:w="3690" w:type="dxa"/>
+            <w:vAlign w:val="center"/>
           </w:tcPr>
           <w:p>
             <w:pPr>
@@ -476,6 +479,7 @@
         <w:tc>
           <w:tcPr>
             <w:tcW w:w="1825" w:type="dxa"/>
+            <w:vAlign w:val="center"/>
           </w:tcPr>
           <w:p>
             <w:pPr>
@@ -498,11 +502,12 @@
       </w:tr>
       <w:tr>
         <w:trPr>
-          <w:trHeight w:val="260"/>
+          <w:trHeight w:val="288"/>
         </w:trPr>
         <w:tc>
           <w:tcPr>
             <w:tcW w:w="530" w:type="dxa"/>
+            <w:vAlign w:val="center"/>
           </w:tcPr>
           <w:p>
             <w:pPr>
@@ -527,6 +532,7 @@
           <w:tcPr>
             <w:tcW w:w="3453" w:type="dxa"/>
             <w:gridSpan w:val="2"/>
+            <w:vAlign w:val="center"/>
           </w:tcPr>
           <w:p>
             <w:pPr>
@@ -549,6 +555,7 @@
         <w:tc>
           <w:tcPr>
             <w:tcW w:w="3690" w:type="dxa"/>
+            <w:vAlign w:val="center"/>
           </w:tcPr>
           <w:p>
             <w:pPr>
@@ -571,6 +578,7 @@
         <w:tc>
           <w:tcPr>
             <w:tcW w:w="1825" w:type="dxa"/>
+            <w:vAlign w:val="center"/>
           </w:tcPr>
           <w:p>
             <w:pPr>
@@ -625,6 +633,9 @@
         <w:gridCol w:w="7230"/>
       </w:tblGrid>
       <w:tr>
+        <w:trPr>
+          <w:trHeight w:val="432"/>
+        </w:trPr>
         <w:tc>
           <w:tcPr>
             <w:tcW w:w="2263" w:type="dxa"/>
@@ -656,7 +667,6 @@
           </w:tcPr>
           <w:p>
             <w:pPr>
-              <w:spacing w:before="120" w:after="120"/>
               <w:rPr>
                 <w:rFonts w:ascii="Arial" w:eastAsia="Arial" w:hAnsi="Arial" w:cs="Arial"/>
                 <w:sz w:val="24"/>
@@ -771,15 +781,7 @@
               <w:rPr>
                 <w:rFonts w:ascii="Arial" w:eastAsia="Arial" w:hAnsi="Arial" w:cs="Arial"/>
               </w:rPr>
-              <w:t>е приложени</w:t>
-            </w:r>
-            <w:bookmarkStart w:id="1" w:name="_GoBack"/>
-            <w:bookmarkEnd w:id="1"/>
-            <w:r>
-              <w:rPr>
-                <w:rFonts w:ascii="Arial" w:eastAsia="Arial" w:hAnsi="Arial" w:cs="Arial"/>
-              </w:rPr>
-              <w:t>е, което помага на хората да намерят търсеният от тях автомобил, като предоставя интуитивен начин за търсене на автомобил по множество характеристики и ценови диапазон. В допълнение на това позволява на регистрираните потребители да се абонират към конкретни изисквания и да получават известия при появата на нови обяви отговарящи на тези изисквания. Администраторите на прилож</w:t>
+              <w:t>е приложение, което помага на хората да намерят търсеният от тях автомобил, като предоставя интуитивен начин за търсене на автомобил по множество характеристики и ценови диапазон. В допълнение на това позволява на регистрираните потребители да се абонират към конкретни изисквания и да получават известия при появата на нови обяви отговарящи на тези изисквания. Администраторите на прилож</w:t>
             </w:r>
             <w:r>
               <w:rPr>
@@ -859,7 +861,19 @@
               <w:rPr>
                 <w:rFonts w:ascii="Arial" w:eastAsia="Arial" w:hAnsi="Arial" w:cs="Arial"/>
               </w:rPr>
-              <w:t>Регистриран потребител (разширява анонимен потребител) - добавя възможност за абониране към обяви с дадени изисквания.</w:t>
+              <w:t>Регистриран потребител (разширява анонимен потребител) - добавя възможност за абониране към обяви с дадени изисквания</w:t>
+            </w:r>
+            <w:r>
+              <w:rPr>
+                <w:rFonts w:ascii="Arial" w:eastAsia="Arial" w:hAnsi="Arial" w:cs="Arial"/>
+              </w:rPr>
+              <w:t xml:space="preserve"> и изпращане на съобщения</w:t>
+            </w:r>
+            <w:r>
+              <w:rPr>
+                <w:rFonts w:ascii="Arial" w:eastAsia="Arial" w:hAnsi="Arial" w:cs="Arial"/>
+              </w:rPr>
+              <w:t>.</w:t>
             </w:r>
           </w:p>
           <w:p>
@@ -911,23 +925,7 @@
         </w:tc>
       </w:tr>
     </w:tbl>
-    <w:p>
-      <w:pPr>
-        <w:spacing w:after="0"/>
-        <w:rPr>
-          <w:rFonts w:ascii="Arial" w:eastAsia="Arial" w:hAnsi="Arial" w:cs="Arial"/>
-        </w:rPr>
-      </w:pPr>
-    </w:p>
-    <w:p>
-      <w:pPr>
-        <w:widowControl w:val="0"/>
-        <w:spacing w:after="0"/>
-        <w:rPr>
-          <w:rFonts w:ascii="Arial" w:eastAsia="Arial" w:hAnsi="Arial" w:cs="Arial"/>
-        </w:rPr>
-      </w:pPr>
-    </w:p>
+    <w:p/>
     <w:tbl>
       <w:tblPr>
         <w:tblStyle w:val="a2"/>
@@ -950,6 +948,9 @@
         <w:gridCol w:w="3838"/>
       </w:tblGrid>
       <w:tr>
+        <w:trPr>
+          <w:trHeight w:val="432"/>
+        </w:trPr>
         <w:tc>
           <w:tcPr>
             <w:tcW w:w="13036" w:type="dxa"/>
@@ -963,7 +964,7 @@
                 <w:ilvl w:val="0"/>
                 <w:numId w:val="2"/>
               </w:numPr>
-              <w:spacing w:before="240" w:after="200" w:line="276" w:lineRule="auto"/>
+              <w:spacing w:line="276" w:lineRule="auto"/>
               <w:ind w:hanging="360"/>
               <w:contextualSpacing/>
               <w:rPr>
@@ -978,12 +979,16 @@
                 <w:sz w:val="24"/>
                 <w:szCs w:val="24"/>
               </w:rPr>
+              <w:lastRenderedPageBreak/>
               <w:t>Main Use Cases / Scenarios</w:t>
             </w:r>
           </w:p>
         </w:tc>
       </w:tr>
       <w:tr>
+        <w:trPr>
+          <w:trHeight w:val="432"/>
+        </w:trPr>
         <w:tc>
           <w:tcPr>
             <w:tcW w:w="2689" w:type="dxa"/>
@@ -1052,10 +1057,14 @@
         </w:tc>
       </w:tr>
       <w:tr>
+        <w:trPr>
+          <w:trHeight w:val="432"/>
+        </w:trPr>
         <w:tc>
           <w:tcPr>
             <w:tcW w:w="2689" w:type="dxa"/>
             <w:shd w:val="clear" w:color="auto" w:fill="FDEADA"/>
+            <w:vAlign w:val="center"/>
           </w:tcPr>
           <w:p>
             <w:pPr>
@@ -1063,7 +1072,7 @@
                 <w:ilvl w:val="1"/>
                 <w:numId w:val="2"/>
               </w:numPr>
-              <w:spacing w:after="200" w:line="276" w:lineRule="auto"/>
+              <w:spacing w:line="276" w:lineRule="auto"/>
               <w:ind w:left="450" w:hanging="450"/>
               <w:contextualSpacing/>
               <w:rPr>
@@ -1083,30 +1092,49 @@
         <w:tc>
           <w:tcPr>
             <w:tcW w:w="6509" w:type="dxa"/>
-          </w:tcPr>
-          <w:p>
-            <w:pPr>
-              <w:rPr>
-                <w:rFonts w:ascii="Arial" w:eastAsia="Arial" w:hAnsi="Arial" w:cs="Arial"/>
-              </w:rPr>
-            </w:pPr>
-            <w:r>
-              <w:rPr>
-                <w:rFonts w:ascii="Arial" w:eastAsia="Arial" w:hAnsi="Arial" w:cs="Arial"/>
-              </w:rPr>
-              <w:t>Позволява търсене на автомобили по различни критерии, като извършва самото търсене из най-известните сайтове за подобни обяви и извежда систематизирана информация на нашия портал заедно с референция към източника на офертата.</w:t>
+            <w:vAlign w:val="center"/>
+          </w:tcPr>
+          <w:p>
+            <w:pPr>
+              <w:rPr>
+                <w:rFonts w:ascii="Arial" w:eastAsia="Arial" w:hAnsi="Arial" w:cs="Arial"/>
+              </w:rPr>
+            </w:pPr>
+            <w:r>
+              <w:rPr>
+                <w:rFonts w:ascii="Arial" w:eastAsia="Arial" w:hAnsi="Arial" w:cs="Arial"/>
+              </w:rPr>
+              <w:t xml:space="preserve">Позволява търсене на автомобили по различни критерии, като </w:t>
+            </w:r>
+            <w:r>
+              <w:rPr>
+                <w:rFonts w:ascii="Arial" w:eastAsia="Arial" w:hAnsi="Arial" w:cs="Arial"/>
+              </w:rPr>
+              <w:t xml:space="preserve">търсенето се </w:t>
+            </w:r>
+            <w:r>
+              <w:rPr>
+                <w:rFonts w:ascii="Arial" w:eastAsia="Arial" w:hAnsi="Arial" w:cs="Arial"/>
+              </w:rPr>
+              <w:t xml:space="preserve">извършва </w:t>
+            </w:r>
+            <w:r>
+              <w:rPr>
+                <w:rFonts w:ascii="Arial" w:eastAsia="Arial" w:hAnsi="Arial" w:cs="Arial"/>
+              </w:rPr>
+              <w:t>в системата, намират се резултатите и се сортират по най-близко съвпадение на търсените термини. Търси се по име и тагове на офертата.</w:t>
             </w:r>
           </w:p>
         </w:tc>
         <w:tc>
           <w:tcPr>
             <w:tcW w:w="3838" w:type="dxa"/>
+            <w:vAlign w:val="center"/>
           </w:tcPr>
           <w:p>
             <w:pPr>
               <w:keepNext/>
               <w:widowControl w:val="0"/>
-              <w:spacing w:before="120" w:after="60"/>
               <w:rPr>
                 <w:rFonts w:ascii="Arial" w:eastAsia="Arial" w:hAnsi="Arial" w:cs="Arial"/>
               </w:rPr>
@@ -1121,10 +1149,14 @@
         </w:tc>
       </w:tr>
       <w:tr>
+        <w:trPr>
+          <w:trHeight w:val="432"/>
+        </w:trPr>
         <w:tc>
           <w:tcPr>
             <w:tcW w:w="2689" w:type="dxa"/>
             <w:shd w:val="clear" w:color="auto" w:fill="FDEADA"/>
+            <w:vAlign w:val="center"/>
           </w:tcPr>
           <w:p>
             <w:pPr>
@@ -1132,7 +1164,7 @@
                 <w:ilvl w:val="1"/>
                 <w:numId w:val="2"/>
               </w:numPr>
-              <w:spacing w:after="200" w:line="276" w:lineRule="auto"/>
+              <w:spacing w:line="276" w:lineRule="auto"/>
               <w:ind w:left="450" w:hanging="450"/>
               <w:contextualSpacing/>
               <w:rPr>
@@ -1145,55 +1177,72 @@
                 <w:rFonts w:ascii="Arial" w:eastAsia="Arial" w:hAnsi="Arial" w:cs="Arial"/>
                 <w:b/>
               </w:rPr>
-              <w:t>Абониране за автомобили отговарящи на дадени изисквания</w:t>
+              <w:t xml:space="preserve">Абониране за </w:t>
+            </w:r>
+            <w:r>
+              <w:rPr>
+                <w:rFonts w:ascii="Arial" w:eastAsia="Arial" w:hAnsi="Arial" w:cs="Arial"/>
+                <w:b/>
+              </w:rPr>
+              <w:t>оферти</w:t>
+            </w:r>
+            <w:r>
+              <w:rPr>
+                <w:rFonts w:ascii="Arial" w:eastAsia="Arial" w:hAnsi="Arial" w:cs="Arial"/>
+                <w:b/>
+              </w:rPr>
+              <w:t xml:space="preserve"> отговарящи на </w:t>
+            </w:r>
+            <w:r>
+              <w:rPr>
+                <w:rFonts w:ascii="Arial" w:eastAsia="Arial" w:hAnsi="Arial" w:cs="Arial"/>
+                <w:b/>
+              </w:rPr>
+              <w:t>избрани критерии</w:t>
             </w:r>
           </w:p>
         </w:tc>
         <w:tc>
           <w:tcPr>
             <w:tcW w:w="6509" w:type="dxa"/>
-          </w:tcPr>
-          <w:p>
-            <w:r>
-              <w:rPr>
-                <w:rFonts w:ascii="Arial" w:eastAsia="Arial" w:hAnsi="Arial" w:cs="Arial"/>
-                <w:i/>
-              </w:rPr>
-              <w:t>Регистрираните потребители могат да зададат критерии, по които искат да търсят автомобил и да се абонират за добавянето на нови обяви, удовлетворяващи изискванията им. През зададен интервал ще се изпращат като известия в портала и</w:t>
-            </w:r>
-            <w:r>
-              <w:rPr>
-                <w:rFonts w:ascii="Arial" w:eastAsia="Arial" w:hAnsi="Arial" w:cs="Arial"/>
-                <w:i/>
-                <w:lang w:val="en-GB"/>
-              </w:rPr>
-              <w:t>/</w:t>
-            </w:r>
-            <w:r>
-              <w:rPr>
-                <w:rFonts w:ascii="Arial" w:eastAsia="Arial" w:hAnsi="Arial" w:cs="Arial"/>
-                <w:i/>
-              </w:rPr>
-              <w:t>или електронна поща под формата на систематизирана информация.</w:t>
+            <w:vAlign w:val="center"/>
+          </w:tcPr>
+          <w:p>
+            <w:r>
+              <w:rPr>
+                <w:rFonts w:ascii="Arial" w:eastAsia="Arial" w:hAnsi="Arial" w:cs="Arial"/>
+              </w:rPr>
+              <w:t>П</w:t>
+            </w:r>
+            <w:r>
+              <w:rPr>
+                <w:rFonts w:ascii="Arial" w:eastAsia="Arial" w:hAnsi="Arial" w:cs="Arial"/>
+              </w:rPr>
+              <w:t xml:space="preserve">отребители могат да </w:t>
+            </w:r>
+            <w:r>
+              <w:rPr>
+                <w:rFonts w:ascii="Arial" w:eastAsia="Arial" w:hAnsi="Arial" w:cs="Arial"/>
+              </w:rPr>
+              <w:t>се абонират по различни критерии, на базата на който да получават нотификации, ако се появи нова оферта отговаряща на критериите им.</w:t>
             </w:r>
           </w:p>
         </w:tc>
         <w:tc>
           <w:tcPr>
             <w:tcW w:w="3838" w:type="dxa"/>
+            <w:vAlign w:val="center"/>
           </w:tcPr>
           <w:p>
             <w:pPr>
               <w:widowControl w:val="0"/>
-              <w:spacing w:before="120" w:after="60"/>
-              <w:rPr>
-                <w:rFonts w:ascii="Arial" w:eastAsia="Arial" w:hAnsi="Arial" w:cs="Arial"/>
-              </w:rPr>
-            </w:pPr>
-            <w:r>
-              <w:rPr>
-                <w:rFonts w:ascii="Arial" w:eastAsia="Arial" w:hAnsi="Arial" w:cs="Arial"/>
-                <w:i/>
+              <w:rPr>
+                <w:rFonts w:ascii="Arial" w:eastAsia="Arial" w:hAnsi="Arial" w:cs="Arial"/>
+              </w:rPr>
+            </w:pPr>
+            <w:r>
+              <w:rPr>
+                <w:rFonts w:ascii="Arial" w:eastAsia="Arial" w:hAnsi="Arial" w:cs="Arial"/>
               </w:rPr>
               <w:t>Регистрирани потребители</w:t>
             </w:r>
@@ -1201,10 +1250,14 @@
         </w:tc>
       </w:tr>
       <w:tr>
+        <w:trPr>
+          <w:trHeight w:val="432"/>
+        </w:trPr>
         <w:tc>
           <w:tcPr>
             <w:tcW w:w="2689" w:type="dxa"/>
             <w:shd w:val="clear" w:color="auto" w:fill="FDEADA"/>
+            <w:vAlign w:val="center"/>
           </w:tcPr>
           <w:p>
             <w:pPr>
@@ -1212,7 +1265,7 @@
                 <w:ilvl w:val="1"/>
                 <w:numId w:val="2"/>
               </w:numPr>
-              <w:spacing w:after="200" w:line="276" w:lineRule="auto"/>
+              <w:spacing w:line="276" w:lineRule="auto"/>
               <w:ind w:left="450" w:hanging="450"/>
               <w:contextualSpacing/>
               <w:rPr>
@@ -1225,55 +1278,58 @@
                 <w:rFonts w:ascii="Arial" w:eastAsia="Arial" w:hAnsi="Arial" w:cs="Arial"/>
                 <w:b/>
               </w:rPr>
-              <w:t>Популярни търсения</w:t>
+              <w:t>Създаване на оферта</w:t>
             </w:r>
           </w:p>
         </w:tc>
         <w:tc>
           <w:tcPr>
             <w:tcW w:w="6509" w:type="dxa"/>
-          </w:tcPr>
-          <w:p>
-            <w:pPr>
-              <w:spacing w:after="240"/>
-              <w:rPr>
-                <w:rFonts w:ascii="Arial" w:eastAsia="Arial" w:hAnsi="Arial" w:cs="Arial"/>
-              </w:rPr>
-            </w:pPr>
-            <w:r>
-              <w:rPr>
-                <w:rFonts w:ascii="Arial" w:eastAsia="Arial" w:hAnsi="Arial" w:cs="Arial"/>
-              </w:rPr>
-              <w:t>Визуализира най-популярните производители, модели и критерии по-които останалите потребители на портала търсят из обявите.</w:t>
+            <w:vAlign w:val="center"/>
+          </w:tcPr>
+          <w:p>
+            <w:pPr>
+              <w:rPr>
+                <w:rFonts w:ascii="Arial" w:eastAsia="Arial" w:hAnsi="Arial" w:cs="Arial"/>
+              </w:rPr>
+            </w:pPr>
+            <w:r>
+              <w:rPr>
+                <w:rFonts w:ascii="Arial" w:eastAsia="Arial" w:hAnsi="Arial" w:cs="Arial"/>
+              </w:rPr>
+              <w:t>Потребителите могат да създават оферта в сайта, като попълнят няколко основни полета за информация относно офертата.</w:t>
             </w:r>
           </w:p>
         </w:tc>
         <w:tc>
           <w:tcPr>
             <w:tcW w:w="3838" w:type="dxa"/>
-          </w:tcPr>
-          <w:p>
-            <w:pPr>
-              <w:spacing w:after="240"/>
-              <w:rPr>
-                <w:rFonts w:ascii="Arial" w:eastAsia="Arial" w:hAnsi="Arial" w:cs="Arial"/>
-              </w:rPr>
-            </w:pPr>
-            <w:r>
-              <w:rPr>
-                <w:rFonts w:ascii="Arial" w:eastAsia="Arial" w:hAnsi="Arial" w:cs="Arial"/>
-                <w:i/>
-              </w:rPr>
-              <w:t>Всички потребители</w:t>
+            <w:vAlign w:val="center"/>
+          </w:tcPr>
+          <w:p>
+            <w:pPr>
+              <w:rPr>
+                <w:rFonts w:ascii="Arial" w:eastAsia="Arial" w:hAnsi="Arial" w:cs="Arial"/>
+              </w:rPr>
+            </w:pPr>
+            <w:r>
+              <w:rPr>
+                <w:rFonts w:ascii="Arial" w:eastAsia="Arial" w:hAnsi="Arial" w:cs="Arial"/>
+              </w:rPr>
+              <w:t>Регистрирани потребители</w:t>
             </w:r>
           </w:p>
         </w:tc>
       </w:tr>
       <w:tr>
+        <w:trPr>
+          <w:trHeight w:val="432"/>
+        </w:trPr>
         <w:tc>
           <w:tcPr>
             <w:tcW w:w="2689" w:type="dxa"/>
             <w:shd w:val="clear" w:color="auto" w:fill="FDEADA"/>
+            <w:vAlign w:val="center"/>
           </w:tcPr>
           <w:p>
             <w:pPr>
@@ -1281,8 +1337,7 @@
                 <w:ilvl w:val="1"/>
                 <w:numId w:val="2"/>
               </w:numPr>
-              <w:spacing w:after="200" w:line="276" w:lineRule="auto"/>
-              <w:ind w:left="432" w:hanging="432"/>
+              <w:ind w:left="450" w:hanging="450"/>
               <w:contextualSpacing/>
               <w:rPr>
                 <w:rFonts w:ascii="Arial" w:eastAsia="Arial" w:hAnsi="Arial" w:cs="Arial"/>
@@ -1294,68 +1349,58 @@
                 <w:rFonts w:ascii="Arial" w:eastAsia="Arial" w:hAnsi="Arial" w:cs="Arial"/>
                 <w:b/>
               </w:rPr>
-              <w:t xml:space="preserve">Управление на потребители </w:t>
+              <w:t>Изпращане на съобщения за оферта</w:t>
             </w:r>
           </w:p>
         </w:tc>
         <w:tc>
           <w:tcPr>
             <w:tcW w:w="6509" w:type="dxa"/>
-          </w:tcPr>
-          <w:p>
-            <w:pPr>
-              <w:spacing w:after="240"/>
-              <w:rPr>
-                <w:rFonts w:ascii="Arial" w:eastAsia="Arial" w:hAnsi="Arial" w:cs="Arial"/>
-              </w:rPr>
-            </w:pPr>
-            <w:r>
-              <w:rPr>
-                <w:rFonts w:ascii="Arial" w:eastAsia="Arial" w:hAnsi="Arial" w:cs="Arial"/>
-              </w:rPr>
-              <w:t xml:space="preserve">Позволява на администратор да преглежда и променя потребителска информация, да създава и премахва потребители. Да им променя ролите т.е. да създава нови администратори. Да изпраща </w:t>
-            </w:r>
-            <w:r>
-              <w:rPr>
-                <w:rFonts w:ascii="Arial" w:eastAsia="Arial" w:hAnsi="Arial" w:cs="Arial"/>
-                <w:lang w:val="en-GB"/>
-              </w:rPr>
-              <w:t xml:space="preserve">email </w:t>
-            </w:r>
-            <w:r>
-              <w:rPr>
-                <w:rFonts w:ascii="Arial" w:eastAsia="Arial" w:hAnsi="Arial" w:cs="Arial"/>
-              </w:rPr>
-              <w:t>с възможност за избор на нова парола.</w:t>
+            <w:vAlign w:val="center"/>
+          </w:tcPr>
+          <w:p>
+            <w:pPr>
+              <w:rPr>
+                <w:rFonts w:ascii="Arial" w:eastAsia="Arial" w:hAnsi="Arial" w:cs="Arial"/>
+              </w:rPr>
+            </w:pPr>
+            <w:r>
+              <w:rPr>
+                <w:rFonts w:ascii="Arial" w:eastAsia="Arial" w:hAnsi="Arial" w:cs="Arial"/>
+              </w:rPr>
+              <w:t>Потребителите могат да изпращат съобщения на потребителя създал дадена оферта, ако случайно се интересуват от нея.</w:t>
             </w:r>
           </w:p>
         </w:tc>
         <w:tc>
           <w:tcPr>
             <w:tcW w:w="3838" w:type="dxa"/>
-          </w:tcPr>
-          <w:p>
-            <w:pPr>
-              <w:spacing w:after="240"/>
-              <w:rPr>
-                <w:rFonts w:ascii="Arial" w:eastAsia="Arial" w:hAnsi="Arial" w:cs="Arial"/>
-              </w:rPr>
-            </w:pPr>
-            <w:r>
-              <w:rPr>
-                <w:rFonts w:ascii="Arial" w:eastAsia="Arial" w:hAnsi="Arial" w:cs="Arial"/>
-                <w:i/>
-              </w:rPr>
-              <w:t>Администратори</w:t>
+            <w:vAlign w:val="center"/>
+          </w:tcPr>
+          <w:p>
+            <w:pPr>
+              <w:rPr>
+                <w:rFonts w:ascii="Arial" w:eastAsia="Arial" w:hAnsi="Arial" w:cs="Arial"/>
+              </w:rPr>
+            </w:pPr>
+            <w:r>
+              <w:rPr>
+                <w:rFonts w:ascii="Arial" w:eastAsia="Arial" w:hAnsi="Arial" w:cs="Arial"/>
+              </w:rPr>
+              <w:t>Регистрирани потребители</w:t>
             </w:r>
           </w:p>
         </w:tc>
       </w:tr>
       <w:tr>
+        <w:trPr>
+          <w:trHeight w:val="432"/>
+        </w:trPr>
         <w:tc>
           <w:tcPr>
             <w:tcW w:w="2689" w:type="dxa"/>
             <w:shd w:val="clear" w:color="auto" w:fill="FDEADA"/>
+            <w:vAlign w:val="center"/>
           </w:tcPr>
           <w:p>
             <w:pPr>
@@ -1363,7 +1408,7 @@
                 <w:ilvl w:val="1"/>
                 <w:numId w:val="2"/>
               </w:numPr>
-              <w:spacing w:after="200" w:line="276" w:lineRule="auto"/>
+              <w:spacing w:line="276" w:lineRule="auto"/>
               <w:ind w:left="432" w:hanging="432"/>
               <w:contextualSpacing/>
               <w:rPr>
@@ -1376,6 +1421,80 @@
                 <w:rFonts w:ascii="Arial" w:eastAsia="Arial" w:hAnsi="Arial" w:cs="Arial"/>
                 <w:b/>
               </w:rPr>
+              <w:t xml:space="preserve">Управление на потребители </w:t>
+            </w:r>
+          </w:p>
+        </w:tc>
+        <w:tc>
+          <w:tcPr>
+            <w:tcW w:w="6509" w:type="dxa"/>
+            <w:vAlign w:val="center"/>
+          </w:tcPr>
+          <w:p>
+            <w:pPr>
+              <w:rPr>
+                <w:rFonts w:ascii="Arial" w:eastAsia="Arial" w:hAnsi="Arial" w:cs="Arial"/>
+              </w:rPr>
+            </w:pPr>
+            <w:r>
+              <w:rPr>
+                <w:rFonts w:ascii="Arial" w:eastAsia="Arial" w:hAnsi="Arial" w:cs="Arial"/>
+              </w:rPr>
+              <w:t xml:space="preserve">Позволява на администратор да преглежда и променя потребителска информация, да създава и премахва потребители. </w:t>
+            </w:r>
+            <w:bookmarkStart w:id="1" w:name="_GoBack"/>
+            <w:bookmarkEnd w:id="1"/>
+          </w:p>
+        </w:tc>
+        <w:tc>
+          <w:tcPr>
+            <w:tcW w:w="3838" w:type="dxa"/>
+            <w:vAlign w:val="center"/>
+          </w:tcPr>
+          <w:p>
+            <w:pPr>
+              <w:rPr>
+                <w:rFonts w:ascii="Arial" w:eastAsia="Arial" w:hAnsi="Arial" w:cs="Arial"/>
+              </w:rPr>
+            </w:pPr>
+            <w:r>
+              <w:rPr>
+                <w:rFonts w:ascii="Arial" w:eastAsia="Arial" w:hAnsi="Arial" w:cs="Arial"/>
+              </w:rPr>
+              <w:t>Администратори</w:t>
+            </w:r>
+          </w:p>
+        </w:tc>
+      </w:tr>
+      <w:tr>
+        <w:trPr>
+          <w:trHeight w:val="432"/>
+        </w:trPr>
+        <w:tc>
+          <w:tcPr>
+            <w:tcW w:w="2689" w:type="dxa"/>
+            <w:shd w:val="clear" w:color="auto" w:fill="FDEADA"/>
+            <w:vAlign w:val="center"/>
+          </w:tcPr>
+          <w:p>
+            <w:pPr>
+              <w:numPr>
+                <w:ilvl w:val="1"/>
+                <w:numId w:val="2"/>
+              </w:numPr>
+              <w:spacing w:line="276" w:lineRule="auto"/>
+              <w:ind w:left="432" w:hanging="432"/>
+              <w:contextualSpacing/>
+              <w:rPr>
+                <w:rFonts w:ascii="Arial" w:eastAsia="Arial" w:hAnsi="Arial" w:cs="Arial"/>
+                <w:b/>
+              </w:rPr>
+            </w:pPr>
+            <w:r>
+              <w:rPr>
+                <w:rFonts w:ascii="Arial" w:eastAsia="Arial" w:hAnsi="Arial" w:cs="Arial"/>
+                <w:b/>
+              </w:rPr>
               <w:t>Управление на катерории</w:t>
             </w:r>
           </w:p>
@@ -1383,18 +1502,17 @@
         <w:tc>
           <w:tcPr>
             <w:tcW w:w="6509" w:type="dxa"/>
-          </w:tcPr>
-          <w:p>
-            <w:pPr>
-              <w:spacing w:after="240"/>
-              <w:rPr>
-                <w:rFonts w:ascii="Arial" w:eastAsia="Arial" w:hAnsi="Arial" w:cs="Arial"/>
-              </w:rPr>
-            </w:pPr>
-            <w:r>
-              <w:rPr>
-                <w:rFonts w:ascii="Arial" w:eastAsia="Arial" w:hAnsi="Arial" w:cs="Arial"/>
-                <w:i/>
+            <w:vAlign w:val="center"/>
+          </w:tcPr>
+          <w:p>
+            <w:pPr>
+              <w:rPr>
+                <w:rFonts w:ascii="Arial" w:eastAsia="Arial" w:hAnsi="Arial" w:cs="Arial"/>
+              </w:rPr>
+            </w:pPr>
+            <w:r>
+              <w:rPr>
+                <w:rFonts w:ascii="Arial" w:eastAsia="Arial" w:hAnsi="Arial" w:cs="Arial"/>
               </w:rPr>
               <w:t>Позволява добавяне на нови производители, модели и видове екстри за търсене в портала</w:t>
             </w:r>
@@ -1409,18 +1527,17 @@
         <w:tc>
           <w:tcPr>
             <w:tcW w:w="3838" w:type="dxa"/>
-          </w:tcPr>
-          <w:p>
-            <w:pPr>
-              <w:spacing w:after="240"/>
-              <w:rPr>
-                <w:rFonts w:ascii="Arial" w:eastAsia="Arial" w:hAnsi="Arial" w:cs="Arial"/>
-              </w:rPr>
-            </w:pPr>
-            <w:r>
-              <w:rPr>
-                <w:rFonts w:ascii="Arial" w:eastAsia="Arial" w:hAnsi="Arial" w:cs="Arial"/>
-                <w:i/>
+            <w:vAlign w:val="center"/>
+          </w:tcPr>
+          <w:p>
+            <w:pPr>
+              <w:rPr>
+                <w:rFonts w:ascii="Arial" w:eastAsia="Arial" w:hAnsi="Arial" w:cs="Arial"/>
+              </w:rPr>
+            </w:pPr>
+            <w:r>
+              <w:rPr>
+                <w:rFonts w:ascii="Arial" w:eastAsia="Arial" w:hAnsi="Arial" w:cs="Arial"/>
               </w:rPr>
               <w:t>Администратори</w:t>
             </w:r>
@@ -1451,6 +1568,9 @@
         <w:gridCol w:w="3838"/>
       </w:tblGrid>
       <w:tr>
+        <w:trPr>
+          <w:trHeight w:val="432"/>
+        </w:trPr>
         <w:tc>
           <w:tcPr>
             <w:tcW w:w="13036" w:type="dxa"/>
@@ -1464,7 +1584,7 @@
                 <w:ilvl w:val="0"/>
                 <w:numId w:val="2"/>
               </w:numPr>
-              <w:spacing w:before="240" w:after="200" w:line="276" w:lineRule="auto"/>
+              <w:spacing w:line="276" w:lineRule="auto"/>
               <w:ind w:hanging="360"/>
               <w:contextualSpacing/>
               <w:rPr>
@@ -1485,6 +1605,9 @@
         </w:tc>
       </w:tr>
       <w:tr>
+        <w:trPr>
+          <w:trHeight w:val="432"/>
+        </w:trPr>
         <w:tc>
           <w:tcPr>
             <w:tcW w:w="2689" w:type="dxa"/>
@@ -1503,7 +1626,6 @@
                 <w:rFonts w:ascii="Arial" w:eastAsia="Arial" w:hAnsi="Arial" w:cs="Arial"/>
                 <w:b/>
               </w:rPr>
-              <w:lastRenderedPageBreak/>
               <w:t>View name</w:t>
             </w:r>
           </w:p>
@@ -1554,10 +1676,14 @@
         </w:tc>
       </w:tr>
       <w:tr>
+        <w:trPr>
+          <w:trHeight w:val="432"/>
+        </w:trPr>
         <w:tc>
           <w:tcPr>
             <w:tcW w:w="2689" w:type="dxa"/>
             <w:shd w:val="clear" w:color="auto" w:fill="FDEADA"/>
+            <w:vAlign w:val="center"/>
           </w:tcPr>
           <w:p>
             <w:pPr>
@@ -1565,7 +1691,7 @@
                 <w:ilvl w:val="1"/>
                 <w:numId w:val="2"/>
               </w:numPr>
-              <w:spacing w:after="200" w:line="276" w:lineRule="auto"/>
+              <w:spacing w:line="276" w:lineRule="auto"/>
               <w:ind w:left="450" w:hanging="450"/>
               <w:contextualSpacing/>
               <w:rPr>
@@ -1585,6 +1711,7 @@
         <w:tc>
           <w:tcPr>
             <w:tcW w:w="6509" w:type="dxa"/>
+            <w:vAlign w:val="center"/>
           </w:tcPr>
           <w:p>
             <w:pPr>
@@ -1603,12 +1730,12 @@
         <w:tc>
           <w:tcPr>
             <w:tcW w:w="3838" w:type="dxa"/>
+            <w:vAlign w:val="center"/>
           </w:tcPr>
           <w:p>
             <w:pPr>
               <w:keepNext/>
               <w:widowControl w:val="0"/>
-              <w:spacing w:before="120" w:after="60"/>
               <w:rPr>
                 <w:rFonts w:ascii="Arial" w:eastAsia="Arial" w:hAnsi="Arial" w:cs="Arial"/>
               </w:rPr>
@@ -1623,10 +1750,14 @@
         </w:tc>
       </w:tr>
       <w:tr>
+        <w:trPr>
+          <w:trHeight w:val="432"/>
+        </w:trPr>
         <w:tc>
           <w:tcPr>
             <w:tcW w:w="2689" w:type="dxa"/>
             <w:shd w:val="clear" w:color="auto" w:fill="FDEADA"/>
+            <w:vAlign w:val="center"/>
           </w:tcPr>
           <w:p>
             <w:pPr>
@@ -1634,7 +1765,7 @@
                 <w:ilvl w:val="1"/>
                 <w:numId w:val="2"/>
               </w:numPr>
-              <w:spacing w:after="200" w:line="276" w:lineRule="auto"/>
+              <w:spacing w:line="276" w:lineRule="auto"/>
               <w:ind w:left="450" w:hanging="450"/>
               <w:contextualSpacing/>
               <w:rPr>
@@ -1654,6 +1785,7 @@
         <w:tc>
           <w:tcPr>
             <w:tcW w:w="6509" w:type="dxa"/>
+            <w:vAlign w:val="center"/>
           </w:tcPr>
           <w:p>
             <w:pPr>
@@ -1672,11 +1804,11 @@
         <w:tc>
           <w:tcPr>
             <w:tcW w:w="3838" w:type="dxa"/>
+            <w:vAlign w:val="center"/>
           </w:tcPr>
           <w:p>
             <w:pPr>
               <w:widowControl w:val="0"/>
-              <w:spacing w:before="120" w:after="60"/>
               <w:rPr>
                 <w:rFonts w:ascii="Arial" w:eastAsia="Arial" w:hAnsi="Arial" w:cs="Arial"/>
               </w:rPr>
@@ -1692,10 +1824,14 @@
         </w:tc>
       </w:tr>
       <w:tr>
+        <w:trPr>
+          <w:trHeight w:val="432"/>
+        </w:trPr>
         <w:tc>
           <w:tcPr>
             <w:tcW w:w="2689" w:type="dxa"/>
             <w:shd w:val="clear" w:color="auto" w:fill="FDEADA"/>
+            <w:vAlign w:val="center"/>
           </w:tcPr>
           <w:p>
             <w:pPr>
@@ -1703,7 +1839,7 @@
                 <w:ilvl w:val="1"/>
                 <w:numId w:val="2"/>
               </w:numPr>
-              <w:spacing w:after="200" w:line="276" w:lineRule="auto"/>
+              <w:spacing w:line="276" w:lineRule="auto"/>
               <w:ind w:left="450" w:hanging="450"/>
               <w:contextualSpacing/>
               <w:rPr>
@@ -1723,6 +1859,7 @@
         <w:tc>
           <w:tcPr>
             <w:tcW w:w="6509" w:type="dxa"/>
+            <w:vAlign w:val="center"/>
           </w:tcPr>
           <w:p>
             <w:pPr>
@@ -1741,10 +1878,10 @@
         <w:tc>
           <w:tcPr>
             <w:tcW w:w="3838" w:type="dxa"/>
-          </w:tcPr>
-          <w:p>
-            <w:pPr>
-              <w:spacing w:after="240"/>
+            <w:vAlign w:val="center"/>
+          </w:tcPr>
+          <w:p>
+            <w:pPr>
               <w:rPr>
                 <w:rFonts w:ascii="Arial" w:eastAsia="Arial" w:hAnsi="Arial" w:cs="Arial"/>
               </w:rPr>
@@ -1761,12 +1898,13 @@
       </w:tr>
       <w:tr>
         <w:trPr>
-          <w:trHeight w:val="360"/>
+          <w:trHeight w:val="432"/>
         </w:trPr>
         <w:tc>
           <w:tcPr>
             <w:tcW w:w="2689" w:type="dxa"/>
             <w:shd w:val="clear" w:color="auto" w:fill="FDEADA"/>
+            <w:vAlign w:val="center"/>
           </w:tcPr>
           <w:p>
             <w:pPr>
@@ -1774,7 +1912,7 @@
                 <w:ilvl w:val="1"/>
                 <w:numId w:val="2"/>
               </w:numPr>
-              <w:spacing w:after="200" w:line="276" w:lineRule="auto"/>
+              <w:spacing w:line="276" w:lineRule="auto"/>
               <w:ind w:left="432" w:hanging="432"/>
               <w:contextualSpacing/>
               <w:rPr>
@@ -1794,6 +1932,7 @@
         <w:tc>
           <w:tcPr>
             <w:tcW w:w="6509" w:type="dxa"/>
+            <w:vAlign w:val="center"/>
           </w:tcPr>
           <w:p>
             <w:pPr>
@@ -1812,10 +1951,10 @@
         <w:tc>
           <w:tcPr>
             <w:tcW w:w="3838" w:type="dxa"/>
-          </w:tcPr>
-          <w:p>
-            <w:pPr>
-              <w:spacing w:after="240"/>
+            <w:vAlign w:val="center"/>
+          </w:tcPr>
+          <w:p>
+            <w:pPr>
               <w:rPr>
                 <w:rFonts w:ascii="Arial" w:eastAsia="Arial" w:hAnsi="Arial" w:cs="Arial"/>
               </w:rPr>
@@ -1831,10 +1970,14 @@
         </w:tc>
       </w:tr>
       <w:tr>
+        <w:trPr>
+          <w:trHeight w:val="432"/>
+        </w:trPr>
         <w:tc>
           <w:tcPr>
             <w:tcW w:w="2689" w:type="dxa"/>
             <w:shd w:val="clear" w:color="auto" w:fill="FDEADA"/>
+            <w:vAlign w:val="center"/>
           </w:tcPr>
           <w:p>
             <w:pPr>
@@ -1842,7 +1985,7 @@
                 <w:ilvl w:val="1"/>
                 <w:numId w:val="2"/>
               </w:numPr>
-              <w:spacing w:after="200" w:line="276" w:lineRule="auto"/>
+              <w:spacing w:line="276" w:lineRule="auto"/>
               <w:ind w:left="432" w:hanging="432"/>
               <w:contextualSpacing/>
               <w:rPr>
@@ -1855,6 +1998,7 @@
                 <w:rFonts w:ascii="Arial" w:eastAsia="Arial" w:hAnsi="Arial" w:cs="Arial"/>
                 <w:b/>
               </w:rPr>
+              <w:lastRenderedPageBreak/>
               <w:t>Subscription</w:t>
             </w:r>
           </w:p>
@@ -1862,6 +2006,7 @@
         <w:tc>
           <w:tcPr>
             <w:tcW w:w="6509" w:type="dxa"/>
+            <w:vAlign w:val="center"/>
           </w:tcPr>
           <w:p>
             <w:pPr>
@@ -1880,10 +2025,10 @@
         <w:tc>
           <w:tcPr>
             <w:tcW w:w="3838" w:type="dxa"/>
-          </w:tcPr>
-          <w:p>
-            <w:pPr>
-              <w:spacing w:after="240"/>
+            <w:vAlign w:val="center"/>
+          </w:tcPr>
+          <w:p>
+            <w:pPr>
               <w:rPr>
                 <w:rFonts w:ascii="Arial" w:eastAsia="Arial" w:hAnsi="Arial" w:cs="Arial"/>
               </w:rPr>
@@ -1899,14 +2044,18 @@
         </w:tc>
       </w:tr>
       <w:tr>
+        <w:trPr>
+          <w:trHeight w:val="432"/>
+        </w:trPr>
         <w:tc>
           <w:tcPr>
             <w:tcW w:w="2689" w:type="dxa"/>
             <w:shd w:val="clear" w:color="auto" w:fill="FDEADA"/>
-          </w:tcPr>
-          <w:p>
-            <w:pPr>
-              <w:spacing w:after="200" w:line="276" w:lineRule="auto"/>
+            <w:vAlign w:val="center"/>
+          </w:tcPr>
+          <w:p>
+            <w:pPr>
+              <w:spacing w:line="276" w:lineRule="auto"/>
               <w:ind w:left="432" w:hanging="432"/>
               <w:rPr>
                 <w:rFonts w:ascii="Arial" w:eastAsia="Arial" w:hAnsi="Arial" w:cs="Arial"/>
@@ -1925,10 +2074,10 @@
         <w:tc>
           <w:tcPr>
             <w:tcW w:w="6509" w:type="dxa"/>
-          </w:tcPr>
-          <w:p>
-            <w:pPr>
-              <w:spacing w:after="240"/>
+            <w:vAlign w:val="center"/>
+          </w:tcPr>
+          <w:p>
+            <w:pPr>
               <w:rPr>
                 <w:rFonts w:ascii="Arial" w:eastAsia="Arial" w:hAnsi="Arial" w:cs="Arial"/>
                 <w:lang w:val="en-GB"/>
@@ -1965,10 +2114,10 @@
         <w:tc>
           <w:tcPr>
             <w:tcW w:w="3838" w:type="dxa"/>
-          </w:tcPr>
-          <w:p>
-            <w:pPr>
-              <w:spacing w:after="240"/>
+            <w:vAlign w:val="center"/>
+          </w:tcPr>
+          <w:p>
+            <w:pPr>
               <w:rPr>
                 <w:rFonts w:ascii="Arial" w:eastAsia="Arial" w:hAnsi="Arial" w:cs="Arial"/>
                 <w:i/>
@@ -1985,14 +2134,18 @@
         </w:tc>
       </w:tr>
       <w:tr>
+        <w:trPr>
+          <w:trHeight w:val="432"/>
+        </w:trPr>
         <w:tc>
           <w:tcPr>
             <w:tcW w:w="2689" w:type="dxa"/>
             <w:shd w:val="clear" w:color="auto" w:fill="FDEADA"/>
-          </w:tcPr>
-          <w:p>
-            <w:pPr>
-              <w:spacing w:after="200" w:line="276" w:lineRule="auto"/>
+            <w:vAlign w:val="center"/>
+          </w:tcPr>
+          <w:p>
+            <w:pPr>
+              <w:spacing w:line="276" w:lineRule="auto"/>
               <w:ind w:left="432" w:hanging="432"/>
               <w:rPr>
                 <w:rFonts w:ascii="Arial" w:eastAsia="Arial" w:hAnsi="Arial" w:cs="Arial"/>
@@ -2011,10 +2164,10 @@
         <w:tc>
           <w:tcPr>
             <w:tcW w:w="6509" w:type="dxa"/>
-          </w:tcPr>
-          <w:p>
-            <w:pPr>
-              <w:spacing w:after="240"/>
+            <w:vAlign w:val="center"/>
+          </w:tcPr>
+          <w:p>
+            <w:pPr>
               <w:rPr>
                 <w:rFonts w:ascii="Arial" w:eastAsia="Arial" w:hAnsi="Arial" w:cs="Arial"/>
                 <w:lang w:val="en-GB"/>
@@ -2051,10 +2204,10 @@
         <w:tc>
           <w:tcPr>
             <w:tcW w:w="3838" w:type="dxa"/>
-          </w:tcPr>
-          <w:p>
-            <w:pPr>
-              <w:spacing w:after="240"/>
+            <w:vAlign w:val="center"/>
+          </w:tcPr>
+          <w:p>
+            <w:pPr>
               <w:rPr>
                 <w:rFonts w:ascii="Arial" w:eastAsia="Arial" w:hAnsi="Arial" w:cs="Arial"/>
                 <w:i/>
@@ -2071,14 +2224,18 @@
         </w:tc>
       </w:tr>
       <w:tr>
+        <w:trPr>
+          <w:trHeight w:val="432"/>
+        </w:trPr>
         <w:tc>
           <w:tcPr>
             <w:tcW w:w="2689" w:type="dxa"/>
             <w:shd w:val="clear" w:color="auto" w:fill="FDEADA"/>
-          </w:tcPr>
-          <w:p>
-            <w:pPr>
-              <w:spacing w:after="200" w:line="276" w:lineRule="auto"/>
+            <w:vAlign w:val="center"/>
+          </w:tcPr>
+          <w:p>
+            <w:pPr>
+              <w:spacing w:line="276" w:lineRule="auto"/>
               <w:ind w:left="432" w:hanging="432"/>
               <w:rPr>
                 <w:rFonts w:ascii="Arial" w:eastAsia="Arial" w:hAnsi="Arial" w:cs="Arial"/>
@@ -2097,10 +2254,10 @@
         <w:tc>
           <w:tcPr>
             <w:tcW w:w="6509" w:type="dxa"/>
-          </w:tcPr>
-          <w:p>
-            <w:pPr>
-              <w:spacing w:after="240"/>
+            <w:vAlign w:val="center"/>
+          </w:tcPr>
+          <w:p>
+            <w:pPr>
               <w:rPr>
                 <w:rFonts w:ascii="Arial" w:eastAsia="Arial" w:hAnsi="Arial" w:cs="Arial"/>
                 <w:lang w:val="en-GB"/>
@@ -2117,10 +2274,10 @@
         <w:tc>
           <w:tcPr>
             <w:tcW w:w="3838" w:type="dxa"/>
-          </w:tcPr>
-          <w:p>
-            <w:pPr>
-              <w:spacing w:after="240"/>
+            <w:vAlign w:val="center"/>
+          </w:tcPr>
+          <w:p>
+            <w:pPr>
               <w:rPr>
                 <w:rFonts w:ascii="Arial" w:eastAsia="Arial" w:hAnsi="Arial" w:cs="Arial"/>
                 <w:i/>
@@ -2137,14 +2294,18 @@
         </w:tc>
       </w:tr>
       <w:tr>
+        <w:trPr>
+          <w:trHeight w:val="432"/>
+        </w:trPr>
         <w:tc>
           <w:tcPr>
             <w:tcW w:w="2689" w:type="dxa"/>
             <w:shd w:val="clear" w:color="auto" w:fill="FDEADA"/>
-          </w:tcPr>
-          <w:p>
-            <w:pPr>
-              <w:spacing w:after="200" w:line="276" w:lineRule="auto"/>
+            <w:vAlign w:val="center"/>
+          </w:tcPr>
+          <w:p>
+            <w:pPr>
+              <w:spacing w:line="276" w:lineRule="auto"/>
               <w:ind w:left="432" w:hanging="432"/>
               <w:rPr>
                 <w:rFonts w:ascii="Arial" w:eastAsia="Arial" w:hAnsi="Arial" w:cs="Arial"/>
@@ -2163,10 +2324,10 @@
         <w:tc>
           <w:tcPr>
             <w:tcW w:w="6509" w:type="dxa"/>
-          </w:tcPr>
-          <w:p>
-            <w:pPr>
-              <w:spacing w:after="240"/>
+            <w:vAlign w:val="center"/>
+          </w:tcPr>
+          <w:p>
+            <w:pPr>
               <w:rPr>
                 <w:rFonts w:ascii="Arial" w:eastAsia="Arial" w:hAnsi="Arial" w:cs="Arial"/>
                 <w:lang w:val="en-US"/>
@@ -2201,10 +2362,10 @@
         <w:tc>
           <w:tcPr>
             <w:tcW w:w="3838" w:type="dxa"/>
-          </w:tcPr>
-          <w:p>
-            <w:pPr>
-              <w:spacing w:after="240"/>
+            <w:vAlign w:val="center"/>
+          </w:tcPr>
+          <w:p>
+            <w:pPr>
               <w:rPr>
                 <w:rFonts w:ascii="Arial" w:eastAsia="Arial" w:hAnsi="Arial" w:cs="Arial"/>
                 <w:i/>
@@ -2221,7 +2382,11 @@
         </w:tc>
       </w:tr>
     </w:tbl>
-    <w:p/>
+    <w:p>
+      <w:pPr>
+        <w:spacing w:after="0"/>
+      </w:pPr>
+    </w:p>
     <w:tbl>
       <w:tblPr>
         <w:tblStyle w:val="a4"/>
@@ -2244,6 +2409,9 @@
         <w:gridCol w:w="3983"/>
       </w:tblGrid>
       <w:tr>
+        <w:trPr>
+          <w:trHeight w:val="288"/>
+        </w:trPr>
         <w:tc>
           <w:tcPr>
             <w:tcW w:w="13036" w:type="dxa"/>
@@ -2257,7 +2425,7 @@
                 <w:ilvl w:val="0"/>
                 <w:numId w:val="2"/>
               </w:numPr>
-              <w:spacing w:before="240" w:after="200" w:line="276" w:lineRule="auto"/>
+              <w:spacing w:line="360" w:lineRule="auto"/>
               <w:ind w:hanging="360"/>
               <w:contextualSpacing/>
               <w:rPr>
@@ -2278,6 +2446,9 @@
         </w:tc>
       </w:tr>
       <w:tr>
+        <w:trPr>
+          <w:trHeight w:val="288"/>
+        </w:trPr>
         <w:tc>
           <w:tcPr>
             <w:tcW w:w="2656" w:type="dxa"/>
@@ -2286,17 +2457,20 @@
           </w:tcPr>
           <w:p>
             <w:pPr>
-              <w:rPr>
-                <w:rFonts w:ascii="Arial" w:eastAsia="Arial" w:hAnsi="Arial" w:cs="Arial"/>
-                <w:b/>
-              </w:rPr>
-            </w:pPr>
-            <w:r>
-              <w:rPr>
-                <w:rFonts w:ascii="Arial" w:eastAsia="Arial" w:hAnsi="Arial" w:cs="Arial"/>
-                <w:b/>
-              </w:rPr>
-              <w:t>View name</w:t>
+              <w:spacing w:line="360" w:lineRule="auto"/>
+              <w:rPr>
+                <w:rFonts w:ascii="Arial" w:eastAsia="Arial" w:hAnsi="Arial" w:cs="Arial"/>
+                <w:b/>
+                <w:lang w:val="en-US"/>
+              </w:rPr>
+            </w:pPr>
+            <w:r>
+              <w:rPr>
+                <w:rFonts w:ascii="Arial" w:eastAsia="Arial" w:hAnsi="Arial" w:cs="Arial"/>
+                <w:b/>
+                <w:lang w:val="en-US"/>
+              </w:rPr>
+              <w:t>Endpoint Name</w:t>
             </w:r>
           </w:p>
         </w:tc>
@@ -2308,6 +2482,7 @@
           </w:tcPr>
           <w:p>
             <w:pPr>
+              <w:spacing w:line="360" w:lineRule="auto"/>
               <w:rPr>
                 <w:rFonts w:ascii="Arial" w:eastAsia="Arial" w:hAnsi="Arial" w:cs="Arial"/>
                 <w:b/>
@@ -2330,6 +2505,7 @@
           </w:tcPr>
           <w:p>
             <w:pPr>
+              <w:spacing w:line="360" w:lineRule="auto"/>
               <w:rPr>
                 <w:rFonts w:ascii="Arial" w:eastAsia="Arial" w:hAnsi="Arial" w:cs="Arial"/>
                 <w:b/>
@@ -2346,10 +2522,14 @@
         </w:tc>
       </w:tr>
       <w:tr>
+        <w:trPr>
+          <w:trHeight w:val="288"/>
+        </w:trPr>
         <w:tc>
           <w:tcPr>
             <w:tcW w:w="2656" w:type="dxa"/>
             <w:shd w:val="clear" w:color="auto" w:fill="FDEADA"/>
+            <w:vAlign w:val="center"/>
           </w:tcPr>
           <w:p>
             <w:pPr>
@@ -2357,7 +2537,7 @@
                 <w:ilvl w:val="1"/>
                 <w:numId w:val="2"/>
               </w:numPr>
-              <w:spacing w:after="200" w:line="276" w:lineRule="auto"/>
+              <w:spacing w:line="360" w:lineRule="auto"/>
               <w:ind w:left="450" w:hanging="450"/>
               <w:contextualSpacing/>
               <w:rPr>
@@ -2370,57 +2550,61 @@
                 <w:rFonts w:ascii="Arial" w:eastAsia="Arial" w:hAnsi="Arial" w:cs="Arial"/>
                 <w:b/>
               </w:rPr>
-              <w:t>Users</w:t>
+              <w:t>Register</w:t>
             </w:r>
           </w:p>
         </w:tc>
         <w:tc>
           <w:tcPr>
             <w:tcW w:w="6397" w:type="dxa"/>
-          </w:tcPr>
-          <w:p>
-            <w:pPr>
-              <w:rPr>
-                <w:rFonts w:ascii="Arial" w:eastAsia="Arial" w:hAnsi="Arial" w:cs="Arial"/>
-              </w:rPr>
-            </w:pPr>
-            <w:r>
-              <w:rPr>
-                <w:rFonts w:ascii="Arial" w:eastAsia="Arial" w:hAnsi="Arial" w:cs="Arial"/>
-              </w:rPr>
-              <w:t>GET, POST</w:t>
+            <w:vAlign w:val="center"/>
+          </w:tcPr>
+          <w:p>
+            <w:pPr>
+              <w:spacing w:line="360" w:lineRule="auto"/>
+              <w:rPr>
+                <w:rFonts w:ascii="Arial" w:eastAsia="Arial" w:hAnsi="Arial" w:cs="Arial"/>
+              </w:rPr>
+            </w:pPr>
+            <w:r>
+              <w:rPr>
+                <w:rFonts w:ascii="Arial" w:eastAsia="Arial" w:hAnsi="Arial" w:cs="Arial"/>
+              </w:rPr>
+              <w:t>POST</w:t>
             </w:r>
           </w:p>
         </w:tc>
         <w:tc>
           <w:tcPr>
             <w:tcW w:w="3983" w:type="dxa"/>
-          </w:tcPr>
-          <w:p>
-            <w:pPr>
-              <w:keepNext/>
-              <w:widowControl w:val="0"/>
-              <w:spacing w:before="120" w:after="60"/>
-              <w:rPr>
-                <w:rFonts w:ascii="Arial" w:eastAsia="Arial" w:hAnsi="Arial" w:cs="Arial"/>
-                <w:i/>
-              </w:rPr>
-            </w:pPr>
-            <w:r>
-              <w:rPr>
-                <w:rFonts w:ascii="Arial" w:eastAsia="Arial" w:hAnsi="Arial" w:cs="Arial"/>
-                <w:i/>
-              </w:rPr>
-              <w:t>/api/users</w:t>
+            <w:vAlign w:val="center"/>
+          </w:tcPr>
+          <w:p>
+            <w:pPr>
+              <w:spacing w:line="360" w:lineRule="auto"/>
+              <w:rPr>
+                <w:rFonts w:ascii="Arial" w:eastAsia="Arial" w:hAnsi="Arial" w:cs="Arial"/>
+              </w:rPr>
+            </w:pPr>
+            <w:r>
+              <w:rPr>
+                <w:rFonts w:ascii="Arial" w:eastAsia="Arial" w:hAnsi="Arial" w:cs="Arial"/>
+                <w:i/>
+              </w:rPr>
+              <w:t>/register</w:t>
             </w:r>
           </w:p>
         </w:tc>
       </w:tr>
       <w:tr>
+        <w:trPr>
+          <w:trHeight w:val="288"/>
+        </w:trPr>
         <w:tc>
           <w:tcPr>
             <w:tcW w:w="2656" w:type="dxa"/>
             <w:shd w:val="clear" w:color="auto" w:fill="FDEADA"/>
+            <w:vAlign w:val="center"/>
           </w:tcPr>
           <w:p>
             <w:pPr>
@@ -2428,7 +2612,7 @@
                 <w:ilvl w:val="1"/>
                 <w:numId w:val="2"/>
               </w:numPr>
-              <w:spacing w:after="200" w:line="276" w:lineRule="auto"/>
+              <w:spacing w:line="360" w:lineRule="auto"/>
               <w:ind w:left="450" w:hanging="450"/>
               <w:contextualSpacing/>
               <w:rPr>
@@ -2441,57 +2625,64 @@
                 <w:rFonts w:ascii="Arial" w:eastAsia="Arial" w:hAnsi="Arial" w:cs="Arial"/>
                 <w:b/>
               </w:rPr>
-              <w:t>User</w:t>
+              <w:t>Login</w:t>
             </w:r>
           </w:p>
         </w:tc>
         <w:tc>
           <w:tcPr>
             <w:tcW w:w="6397" w:type="dxa"/>
-          </w:tcPr>
-          <w:p>
-            <w:pPr>
-              <w:rPr>
-                <w:rFonts w:ascii="Arial" w:eastAsia="Arial" w:hAnsi="Arial" w:cs="Arial"/>
-              </w:rPr>
-            </w:pPr>
-            <w:r>
-              <w:rPr>
-                <w:rFonts w:ascii="Arial" w:eastAsia="Arial" w:hAnsi="Arial" w:cs="Arial"/>
-              </w:rPr>
-              <w:t>GET, PUT, DELETE</w:t>
+            <w:vAlign w:val="center"/>
+          </w:tcPr>
+          <w:p>
+            <w:pPr>
+              <w:spacing w:line="360" w:lineRule="auto"/>
+              <w:rPr>
+                <w:rFonts w:ascii="Arial" w:eastAsia="Arial" w:hAnsi="Arial" w:cs="Arial"/>
+              </w:rPr>
+            </w:pPr>
+            <w:r>
+              <w:rPr>
+                <w:rFonts w:ascii="Arial" w:eastAsia="Arial" w:hAnsi="Arial" w:cs="Arial"/>
+              </w:rPr>
+              <w:t>POST</w:t>
             </w:r>
           </w:p>
         </w:tc>
         <w:tc>
           <w:tcPr>
             <w:tcW w:w="3983" w:type="dxa"/>
+            <w:vAlign w:val="center"/>
           </w:tcPr>
           <w:p>
             <w:pPr>
               <w:keepNext/>
               <w:widowControl w:val="0"/>
-              <w:spacing w:before="120" w:after="60"/>
-              <w:rPr>
-                <w:rFonts w:ascii="Arial" w:eastAsia="Arial" w:hAnsi="Arial" w:cs="Arial"/>
-                <w:i/>
-              </w:rPr>
-            </w:pPr>
-            <w:r>
-              <w:rPr>
-                <w:rFonts w:ascii="Arial" w:eastAsia="Arial" w:hAnsi="Arial" w:cs="Arial"/>
-                <w:i/>
-              </w:rPr>
-              <w:t>/api/users/{userId}</w:t>
+              <w:spacing w:line="360" w:lineRule="auto"/>
+              <w:rPr>
+                <w:rFonts w:ascii="Arial" w:eastAsia="Arial" w:hAnsi="Arial" w:cs="Arial"/>
+                <w:i/>
+              </w:rPr>
+            </w:pPr>
+            <w:r>
+              <w:rPr>
+                <w:rFonts w:ascii="Arial" w:eastAsia="Arial" w:hAnsi="Arial" w:cs="Arial"/>
+                <w:i/>
+              </w:rPr>
+              <w:t>/login</w:t>
             </w:r>
           </w:p>
         </w:tc>
       </w:tr>
       <w:tr>
+        <w:trPr>
+          <w:trHeight w:val="288"/>
+        </w:trPr>
         <w:tc>
           <w:tcPr>
             <w:tcW w:w="2656" w:type="dxa"/>
             <w:shd w:val="clear" w:color="auto" w:fill="FDEADA"/>
+            <w:vAlign w:val="center"/>
           </w:tcPr>
           <w:p>
             <w:pPr>
@@ -2499,7 +2690,7 @@
                 <w:ilvl w:val="1"/>
                 <w:numId w:val="2"/>
               </w:numPr>
-              <w:spacing w:after="200" w:line="276" w:lineRule="auto"/>
+              <w:spacing w:line="360" w:lineRule="auto"/>
               <w:ind w:left="450" w:hanging="450"/>
               <w:contextualSpacing/>
               <w:rPr>
@@ -2511,57 +2702,70 @@
               <w:rPr>
                 <w:rFonts w:ascii="Arial" w:eastAsia="Arial" w:hAnsi="Arial" w:cs="Arial"/>
                 <w:b/>
-              </w:rPr>
-              <w:lastRenderedPageBreak/>
-              <w:t>-Subscribe</w:t>
+                <w:lang w:val="en-US"/>
+              </w:rPr>
+              <w:t>Logout</w:t>
             </w:r>
           </w:p>
         </w:tc>
         <w:tc>
           <w:tcPr>
             <w:tcW w:w="6397" w:type="dxa"/>
-          </w:tcPr>
-          <w:p>
-            <w:pPr>
-              <w:rPr>
-                <w:rFonts w:ascii="Arial" w:eastAsia="Arial" w:hAnsi="Arial" w:cs="Arial"/>
-              </w:rPr>
-            </w:pPr>
-            <w:r>
-              <w:rPr>
-                <w:rFonts w:ascii="Arial" w:eastAsia="Arial" w:hAnsi="Arial" w:cs="Arial"/>
-              </w:rPr>
-              <w:t>POST, GET</w:t>
+            <w:vAlign w:val="center"/>
+          </w:tcPr>
+          <w:p>
+            <w:pPr>
+              <w:spacing w:line="360" w:lineRule="auto"/>
+              <w:rPr>
+                <w:rFonts w:ascii="Arial" w:eastAsia="Arial" w:hAnsi="Arial" w:cs="Arial"/>
+                <w:lang w:val="en-US"/>
+              </w:rPr>
+            </w:pPr>
+            <w:r>
+              <w:rPr>
+                <w:rFonts w:ascii="Arial" w:eastAsia="Arial" w:hAnsi="Arial" w:cs="Arial"/>
+                <w:lang w:val="en-US"/>
+              </w:rPr>
+              <w:t>GET</w:t>
             </w:r>
           </w:p>
         </w:tc>
         <w:tc>
           <w:tcPr>
             <w:tcW w:w="3983" w:type="dxa"/>
-          </w:tcPr>
-          <w:p>
-            <w:pPr>
+            <w:vAlign w:val="center"/>
+          </w:tcPr>
+          <w:p>
+            <w:pPr>
+              <w:keepNext/>
               <w:widowControl w:val="0"/>
-              <w:spacing w:before="120" w:after="60"/>
-              <w:rPr>
-                <w:rFonts w:ascii="Arial" w:eastAsia="Arial" w:hAnsi="Arial" w:cs="Arial"/>
-              </w:rPr>
-            </w:pPr>
-            <w:r>
-              <w:rPr>
-                <w:rFonts w:ascii="Arial" w:eastAsia="Arial" w:hAnsi="Arial" w:cs="Arial"/>
-                <w:i/>
-              </w:rPr>
-              <w:t>/api/subscribe</w:t>
+              <w:spacing w:line="360" w:lineRule="auto"/>
+              <w:rPr>
+                <w:rFonts w:ascii="Arial" w:eastAsia="Arial" w:hAnsi="Arial" w:cs="Arial"/>
+                <w:i/>
+                <w:lang w:val="en-US"/>
+              </w:rPr>
+            </w:pPr>
+            <w:r>
+              <w:rPr>
+                <w:rFonts w:ascii="Arial" w:eastAsia="Arial" w:hAnsi="Arial" w:cs="Arial"/>
+                <w:i/>
+                <w:lang w:val="en-US"/>
+              </w:rPr>
+              <w:t>/logout</w:t>
             </w:r>
           </w:p>
         </w:tc>
       </w:tr>
       <w:tr>
+        <w:trPr>
+          <w:trHeight w:val="288"/>
+        </w:trPr>
         <w:tc>
           <w:tcPr>
             <w:tcW w:w="2656" w:type="dxa"/>
             <w:shd w:val="clear" w:color="auto" w:fill="FDEADA"/>
+            <w:vAlign w:val="center"/>
           </w:tcPr>
           <w:p>
             <w:pPr>
@@ -2569,36 +2773,42 @@
                 <w:ilvl w:val="1"/>
                 <w:numId w:val="2"/>
               </w:numPr>
-              <w:spacing w:after="200" w:line="276" w:lineRule="auto"/>
+              <w:spacing w:line="360" w:lineRule="auto"/>
               <w:ind w:left="450" w:hanging="450"/>
               <w:contextualSpacing/>
               <w:rPr>
                 <w:rFonts w:ascii="Arial" w:eastAsia="Arial" w:hAnsi="Arial" w:cs="Arial"/>
                 <w:b/>
-              </w:rPr>
-            </w:pPr>
-            <w:r>
-              <w:rPr>
-                <w:rFonts w:ascii="Arial" w:eastAsia="Arial" w:hAnsi="Arial" w:cs="Arial"/>
-                <w:b/>
-              </w:rPr>
-              <w:t>Login</w:t>
+                <w:lang w:val="en-US"/>
+              </w:rPr>
+            </w:pPr>
+            <w:r>
+              <w:rPr>
+                <w:rFonts w:ascii="Arial" w:eastAsia="Arial" w:hAnsi="Arial" w:cs="Arial"/>
+                <w:b/>
+                <w:lang w:val="en-US"/>
+              </w:rPr>
+              <w:t>Change Password</w:t>
             </w:r>
           </w:p>
         </w:tc>
         <w:tc>
           <w:tcPr>
             <w:tcW w:w="6397" w:type="dxa"/>
-          </w:tcPr>
-          <w:p>
-            <w:pPr>
-              <w:rPr>
-                <w:rFonts w:ascii="Arial" w:eastAsia="Arial" w:hAnsi="Arial" w:cs="Arial"/>
-              </w:rPr>
-            </w:pPr>
-            <w:r>
-              <w:rPr>
-                <w:rFonts w:ascii="Arial" w:eastAsia="Arial" w:hAnsi="Arial" w:cs="Arial"/>
+            <w:vAlign w:val="center"/>
+          </w:tcPr>
+          <w:p>
+            <w:pPr>
+              <w:spacing w:line="360" w:lineRule="auto"/>
+              <w:rPr>
+                <w:rFonts w:ascii="Arial" w:eastAsia="Arial" w:hAnsi="Arial" w:cs="Arial"/>
+                <w:lang w:val="en-US"/>
+              </w:rPr>
+            </w:pPr>
+            <w:r>
+              <w:rPr>
+                <w:rFonts w:ascii="Arial" w:eastAsia="Arial" w:hAnsi="Arial" w:cs="Arial"/>
+                <w:lang w:val="en-US"/>
               </w:rPr>
               <w:t>POST</w:t>
             </w:r>
@@ -2607,32 +2817,39 @@
         <w:tc>
           <w:tcPr>
             <w:tcW w:w="3983" w:type="dxa"/>
+            <w:vAlign w:val="center"/>
           </w:tcPr>
           <w:p>
             <w:pPr>
               <w:keepNext/>
               <w:widowControl w:val="0"/>
-              <w:spacing w:before="120" w:after="60"/>
-              <w:rPr>
-                <w:rFonts w:ascii="Arial" w:eastAsia="Arial" w:hAnsi="Arial" w:cs="Arial"/>
-                <w:i/>
-              </w:rPr>
-            </w:pPr>
-            <w:r>
-              <w:rPr>
-                <w:rFonts w:ascii="Arial" w:eastAsia="Arial" w:hAnsi="Arial" w:cs="Arial"/>
-                <w:i/>
-              </w:rPr>
-              <w:t>/api/login</w:t>
+              <w:spacing w:line="360" w:lineRule="auto"/>
+              <w:rPr>
+                <w:rFonts w:ascii="Arial" w:eastAsia="Arial" w:hAnsi="Arial" w:cs="Arial"/>
+                <w:i/>
+                <w:lang w:val="en-US"/>
+              </w:rPr>
+            </w:pPr>
+            <w:r>
+              <w:rPr>
+                <w:rFonts w:ascii="Arial" w:eastAsia="Arial" w:hAnsi="Arial" w:cs="Arial"/>
+                <w:i/>
+                <w:lang w:val="en-US"/>
+              </w:rPr>
+              <w:t>/passwd</w:t>
             </w:r>
           </w:p>
         </w:tc>
       </w:tr>
       <w:tr>
+        <w:trPr>
+          <w:trHeight w:val="288"/>
+        </w:trPr>
         <w:tc>
           <w:tcPr>
             <w:tcW w:w="2656" w:type="dxa"/>
             <w:shd w:val="clear" w:color="auto" w:fill="FDEADA"/>
+            <w:vAlign w:val="center"/>
           </w:tcPr>
           <w:p>
             <w:pPr>
@@ -2640,68 +2857,83 @@
                 <w:ilvl w:val="1"/>
                 <w:numId w:val="2"/>
               </w:numPr>
-              <w:spacing w:after="200" w:line="276" w:lineRule="auto"/>
+              <w:spacing w:line="360" w:lineRule="auto"/>
               <w:ind w:left="450" w:hanging="450"/>
               <w:contextualSpacing/>
               <w:rPr>
                 <w:rFonts w:ascii="Arial" w:eastAsia="Arial" w:hAnsi="Arial" w:cs="Arial"/>
                 <w:b/>
-              </w:rPr>
-            </w:pPr>
-            <w:r>
-              <w:rPr>
-                <w:rFonts w:ascii="Arial" w:eastAsia="Arial" w:hAnsi="Arial" w:cs="Arial"/>
-                <w:b/>
-              </w:rPr>
-              <w:t>Register</w:t>
+                <w:lang w:val="en-US"/>
+              </w:rPr>
+            </w:pPr>
+            <w:r>
+              <w:rPr>
+                <w:rFonts w:ascii="Arial" w:eastAsia="Arial" w:hAnsi="Arial" w:cs="Arial"/>
+                <w:b/>
+                <w:lang w:val="en-US"/>
+              </w:rPr>
+              <w:t>Profile</w:t>
             </w:r>
           </w:p>
         </w:tc>
         <w:tc>
           <w:tcPr>
             <w:tcW w:w="6397" w:type="dxa"/>
-          </w:tcPr>
-          <w:p>
-            <w:pPr>
-              <w:spacing w:after="240"/>
-              <w:rPr>
-                <w:rFonts w:ascii="Arial" w:eastAsia="Arial" w:hAnsi="Arial" w:cs="Arial"/>
-              </w:rPr>
-            </w:pPr>
-            <w:r>
-              <w:rPr>
-                <w:rFonts w:ascii="Arial" w:eastAsia="Arial" w:hAnsi="Arial" w:cs="Arial"/>
-              </w:rPr>
-              <w:t>POST</w:t>
+            <w:vAlign w:val="center"/>
+          </w:tcPr>
+          <w:p>
+            <w:pPr>
+              <w:spacing w:line="360" w:lineRule="auto"/>
+              <w:rPr>
+                <w:rFonts w:ascii="Arial" w:eastAsia="Arial" w:hAnsi="Arial" w:cs="Arial"/>
+                <w:lang w:val="en-US"/>
+              </w:rPr>
+            </w:pPr>
+            <w:r>
+              <w:rPr>
+                <w:rFonts w:ascii="Arial" w:eastAsia="Arial" w:hAnsi="Arial" w:cs="Arial"/>
+                <w:lang w:val="en-US"/>
+              </w:rPr>
+              <w:t>GET, POST</w:t>
             </w:r>
           </w:p>
         </w:tc>
         <w:tc>
           <w:tcPr>
             <w:tcW w:w="3983" w:type="dxa"/>
-          </w:tcPr>
-          <w:p>
-            <w:pPr>
-              <w:spacing w:after="240"/>
-              <w:rPr>
-                <w:rFonts w:ascii="Arial" w:eastAsia="Arial" w:hAnsi="Arial" w:cs="Arial"/>
-              </w:rPr>
-            </w:pPr>
-            <w:r>
-              <w:rPr>
-                <w:rFonts w:ascii="Arial" w:eastAsia="Arial" w:hAnsi="Arial" w:cs="Arial"/>
-                <w:i/>
-              </w:rPr>
-              <w:t>/api/register</w:t>
+            <w:vAlign w:val="center"/>
+          </w:tcPr>
+          <w:p>
+            <w:pPr>
+              <w:keepNext/>
+              <w:widowControl w:val="0"/>
+              <w:spacing w:line="360" w:lineRule="auto"/>
+              <w:rPr>
+                <w:rFonts w:ascii="Arial" w:eastAsia="Arial" w:hAnsi="Arial" w:cs="Arial"/>
+                <w:i/>
+                <w:lang w:val="en-US"/>
+              </w:rPr>
+            </w:pPr>
+            <w:r>
+              <w:rPr>
+                <w:rFonts w:ascii="Arial" w:eastAsia="Arial" w:hAnsi="Arial" w:cs="Arial"/>
+                <w:i/>
+                <w:lang w:val="en-US"/>
+              </w:rPr>
+              <w:t>/profile</w:t>
             </w:r>
           </w:p>
         </w:tc>
       </w:tr>
       <w:tr>
+        <w:trPr>
+          <w:trHeight w:val="288"/>
+        </w:trPr>
         <w:tc>
           <w:tcPr>
             <w:tcW w:w="2656" w:type="dxa"/>
             <w:shd w:val="clear" w:color="auto" w:fill="FDEADA"/>
+            <w:vAlign w:val="center"/>
           </w:tcPr>
           <w:p>
             <w:pPr>
@@ -2709,263 +2941,839 @@
                 <w:ilvl w:val="1"/>
                 <w:numId w:val="2"/>
               </w:numPr>
-              <w:spacing w:after="200" w:line="276" w:lineRule="auto"/>
-              <w:ind w:left="432" w:hanging="432"/>
+              <w:spacing w:line="360" w:lineRule="auto"/>
+              <w:ind w:left="450" w:hanging="450"/>
               <w:contextualSpacing/>
               <w:rPr>
                 <w:rFonts w:ascii="Arial" w:eastAsia="Arial" w:hAnsi="Arial" w:cs="Arial"/>
                 <w:b/>
-              </w:rPr>
-            </w:pPr>
-            <w:r>
-              <w:rPr>
-                <w:rFonts w:ascii="Arial" w:eastAsia="Arial" w:hAnsi="Arial" w:cs="Arial"/>
-                <w:b/>
-              </w:rPr>
-              <w:t>Profile</w:t>
+                <w:lang w:val="en-US"/>
+              </w:rPr>
+            </w:pPr>
+            <w:r>
+              <w:rPr>
+                <w:rFonts w:ascii="Arial" w:eastAsia="Arial" w:hAnsi="Arial" w:cs="Arial"/>
+                <w:b/>
+                <w:lang w:val="en-US"/>
+              </w:rPr>
+              <w:t>Notifications</w:t>
             </w:r>
           </w:p>
         </w:tc>
         <w:tc>
           <w:tcPr>
             <w:tcW w:w="6397" w:type="dxa"/>
-          </w:tcPr>
-          <w:p>
-            <w:pPr>
-              <w:spacing w:after="240"/>
-              <w:rPr>
-                <w:rFonts w:ascii="Arial" w:eastAsia="Arial" w:hAnsi="Arial" w:cs="Arial"/>
-              </w:rPr>
-            </w:pPr>
-            <w:r>
-              <w:rPr>
-                <w:rFonts w:ascii="Arial" w:eastAsia="Arial" w:hAnsi="Arial" w:cs="Arial"/>
-              </w:rPr>
-              <w:t>GET, POST</w:t>
+            <w:vAlign w:val="center"/>
+          </w:tcPr>
+          <w:p>
+            <w:pPr>
+              <w:spacing w:line="360" w:lineRule="auto"/>
+              <w:rPr>
+                <w:rFonts w:ascii="Arial" w:eastAsia="Arial" w:hAnsi="Arial" w:cs="Arial"/>
+                <w:lang w:val="en-US"/>
+              </w:rPr>
+            </w:pPr>
+            <w:r>
+              <w:rPr>
+                <w:rFonts w:ascii="Arial" w:eastAsia="Arial" w:hAnsi="Arial" w:cs="Arial"/>
+                <w:lang w:val="en-US"/>
+              </w:rPr>
+              <w:t>GET, PUT</w:t>
             </w:r>
           </w:p>
         </w:tc>
         <w:tc>
           <w:tcPr>
             <w:tcW w:w="3983" w:type="dxa"/>
-          </w:tcPr>
-          <w:p>
-            <w:pPr>
-              <w:spacing w:after="240"/>
-              <w:rPr>
-                <w:rFonts w:ascii="Arial" w:eastAsia="Arial" w:hAnsi="Arial" w:cs="Arial"/>
-              </w:rPr>
-            </w:pPr>
-            <w:r>
-              <w:rPr>
-                <w:rFonts w:ascii="Arial" w:eastAsia="Arial" w:hAnsi="Arial" w:cs="Arial"/>
-                <w:i/>
-              </w:rPr>
-              <w:t>/api/profile</w:t>
+            <w:vAlign w:val="center"/>
+          </w:tcPr>
+          <w:p>
+            <w:pPr>
+              <w:keepNext/>
+              <w:widowControl w:val="0"/>
+              <w:spacing w:line="360" w:lineRule="auto"/>
+              <w:rPr>
+                <w:rFonts w:ascii="Arial" w:eastAsia="Arial" w:hAnsi="Arial" w:cs="Arial"/>
+                <w:i/>
+                <w:lang w:val="en-US"/>
+              </w:rPr>
+            </w:pPr>
+            <w:r>
+              <w:rPr>
+                <w:rFonts w:ascii="Arial" w:eastAsia="Arial" w:hAnsi="Arial" w:cs="Arial"/>
+                <w:i/>
+                <w:lang w:val="en-US"/>
+              </w:rPr>
+              <w:t>/profile/notifications</w:t>
+            </w:r>
+          </w:p>
+          <w:p>
+            <w:pPr>
+              <w:keepNext/>
+              <w:widowControl w:val="0"/>
+              <w:spacing w:line="360" w:lineRule="auto"/>
+              <w:rPr>
+                <w:rFonts w:ascii="Arial" w:eastAsia="Arial" w:hAnsi="Arial" w:cs="Arial"/>
+                <w:i/>
+                <w:lang w:val="en-US"/>
+              </w:rPr>
+            </w:pPr>
+            <w:r>
+              <w:rPr>
+                <w:rFonts w:ascii="Arial" w:eastAsia="Arial" w:hAnsi="Arial" w:cs="Arial"/>
+                <w:i/>
+                <w:lang w:val="en-US"/>
+              </w:rPr>
+              <w:t>/profile/notifications/:notificationId</w:t>
             </w:r>
           </w:p>
         </w:tc>
       </w:tr>
       <w:tr>
+        <w:trPr>
+          <w:trHeight w:val="288"/>
+        </w:trPr>
         <w:tc>
           <w:tcPr>
             <w:tcW w:w="2656" w:type="dxa"/>
             <w:shd w:val="clear" w:color="auto" w:fill="FDEADA"/>
-          </w:tcPr>
-          <w:p>
-            <w:pPr>
-              <w:rPr>
-                <w:rFonts w:ascii="Arial" w:eastAsia="Arial" w:hAnsi="Arial" w:cs="Arial"/>
-                <w:b/>
-              </w:rPr>
-            </w:pPr>
-            <w:r>
-              <w:rPr>
-                <w:rFonts w:ascii="Arial" w:eastAsia="Arial" w:hAnsi="Arial" w:cs="Arial"/>
-                <w:b/>
-              </w:rPr>
-              <w:t>4.7 Popular</w:t>
+            <w:vAlign w:val="center"/>
+          </w:tcPr>
+          <w:p>
+            <w:pPr>
+              <w:numPr>
+                <w:ilvl w:val="1"/>
+                <w:numId w:val="2"/>
+              </w:numPr>
+              <w:spacing w:line="360" w:lineRule="auto"/>
+              <w:ind w:left="450" w:hanging="450"/>
+              <w:contextualSpacing/>
+              <w:rPr>
+                <w:rFonts w:ascii="Arial" w:eastAsia="Arial" w:hAnsi="Arial" w:cs="Arial"/>
+                <w:b/>
+                <w:lang w:val="en-US"/>
+              </w:rPr>
+            </w:pPr>
+            <w:r>
+              <w:rPr>
+                <w:rFonts w:ascii="Arial" w:eastAsia="Arial" w:hAnsi="Arial" w:cs="Arial"/>
+                <w:b/>
+                <w:lang w:val="en-US"/>
+              </w:rPr>
+              <w:t>Subscriptions</w:t>
             </w:r>
           </w:p>
         </w:tc>
         <w:tc>
           <w:tcPr>
             <w:tcW w:w="6397" w:type="dxa"/>
-          </w:tcPr>
-          <w:p>
-            <w:pPr>
-              <w:spacing w:after="240"/>
-              <w:rPr>
-                <w:rFonts w:ascii="Arial" w:eastAsia="Arial" w:hAnsi="Arial" w:cs="Arial"/>
-              </w:rPr>
-            </w:pPr>
-            <w:r>
-              <w:rPr>
-                <w:rFonts w:ascii="Arial" w:eastAsia="Arial" w:hAnsi="Arial" w:cs="Arial"/>
-              </w:rPr>
-              <w:t>GET</w:t>
+            <w:vAlign w:val="center"/>
+          </w:tcPr>
+          <w:p>
+            <w:pPr>
+              <w:spacing w:line="360" w:lineRule="auto"/>
+              <w:rPr>
+                <w:rFonts w:ascii="Arial" w:eastAsia="Arial" w:hAnsi="Arial" w:cs="Arial"/>
+                <w:lang w:val="en-US"/>
+              </w:rPr>
+            </w:pPr>
+            <w:r>
+              <w:rPr>
+                <w:rFonts w:ascii="Arial" w:eastAsia="Arial" w:hAnsi="Arial" w:cs="Arial"/>
+                <w:lang w:val="en-US"/>
+              </w:rPr>
+              <w:t>GET, POST, DELETE</w:t>
             </w:r>
           </w:p>
         </w:tc>
         <w:tc>
           <w:tcPr>
             <w:tcW w:w="3983" w:type="dxa"/>
-          </w:tcPr>
-          <w:p>
-            <w:pPr>
-              <w:spacing w:after="240"/>
-              <w:rPr>
-                <w:rFonts w:ascii="Arial" w:eastAsia="Arial" w:hAnsi="Arial" w:cs="Arial"/>
-                <w:i/>
-              </w:rPr>
-            </w:pPr>
-            <w:r>
-              <w:rPr>
-                <w:rFonts w:ascii="Arial" w:eastAsia="Arial" w:hAnsi="Arial" w:cs="Arial"/>
-                <w:i/>
-              </w:rPr>
-              <w:t>/api/top</w:t>
+            <w:vAlign w:val="center"/>
+          </w:tcPr>
+          <w:p>
+            <w:pPr>
+              <w:keepNext/>
+              <w:widowControl w:val="0"/>
+              <w:spacing w:line="360" w:lineRule="auto"/>
+              <w:rPr>
+                <w:rFonts w:ascii="Arial" w:eastAsia="Arial" w:hAnsi="Arial" w:cs="Arial"/>
+                <w:i/>
+                <w:lang w:val="en-US"/>
+              </w:rPr>
+            </w:pPr>
+            <w:r>
+              <w:rPr>
+                <w:rFonts w:ascii="Arial" w:eastAsia="Arial" w:hAnsi="Arial" w:cs="Arial"/>
+                <w:i/>
+                <w:lang w:val="en-US"/>
+              </w:rPr>
+              <w:t>/subscriptions</w:t>
+            </w:r>
+          </w:p>
+          <w:p>
+            <w:pPr>
+              <w:keepNext/>
+              <w:widowControl w:val="0"/>
+              <w:spacing w:line="360" w:lineRule="auto"/>
+              <w:rPr>
+                <w:rFonts w:ascii="Arial" w:eastAsia="Arial" w:hAnsi="Arial" w:cs="Arial"/>
+                <w:i/>
+                <w:lang w:val="en-US"/>
+              </w:rPr>
+            </w:pPr>
+            <w:r>
+              <w:rPr>
+                <w:rFonts w:ascii="Arial" w:eastAsia="Arial" w:hAnsi="Arial" w:cs="Arial"/>
+                <w:i/>
+                <w:lang w:val="en-US"/>
+              </w:rPr>
+              <w:t>/subscriptions/:subscriptionId</w:t>
             </w:r>
           </w:p>
         </w:tc>
       </w:tr>
       <w:tr>
+        <w:trPr>
+          <w:trHeight w:val="288"/>
+        </w:trPr>
         <w:tc>
           <w:tcPr>
             <w:tcW w:w="2656" w:type="dxa"/>
             <w:shd w:val="clear" w:color="auto" w:fill="FDEADA"/>
-          </w:tcPr>
-          <w:p>
-            <w:pPr>
-              <w:spacing w:after="200" w:line="276" w:lineRule="auto"/>
-              <w:ind w:left="432" w:hanging="432"/>
-              <w:rPr>
-                <w:rFonts w:ascii="Arial" w:eastAsia="Arial" w:hAnsi="Arial" w:cs="Arial"/>
-                <w:b/>
-              </w:rPr>
-            </w:pPr>
-            <w:r>
-              <w:rPr>
-                <w:rFonts w:ascii="Arial" w:eastAsia="Arial" w:hAnsi="Arial" w:cs="Arial"/>
-                <w:b/>
-              </w:rPr>
-              <w:t>4.8 Categories</w:t>
+            <w:vAlign w:val="center"/>
+          </w:tcPr>
+          <w:p>
+            <w:pPr>
+              <w:numPr>
+                <w:ilvl w:val="1"/>
+                <w:numId w:val="2"/>
+              </w:numPr>
+              <w:spacing w:line="360" w:lineRule="auto"/>
+              <w:ind w:left="450" w:hanging="450"/>
+              <w:contextualSpacing/>
+              <w:rPr>
+                <w:rFonts w:ascii="Arial" w:eastAsia="Arial" w:hAnsi="Arial" w:cs="Arial"/>
+                <w:b/>
+              </w:rPr>
+            </w:pPr>
+            <w:r>
+              <w:rPr>
+                <w:rFonts w:ascii="Arial" w:eastAsia="Arial" w:hAnsi="Arial" w:cs="Arial"/>
+                <w:b/>
+                <w:lang w:val="en-US"/>
+              </w:rPr>
+              <w:t>Users</w:t>
             </w:r>
           </w:p>
         </w:tc>
         <w:tc>
           <w:tcPr>
             <w:tcW w:w="6397" w:type="dxa"/>
-          </w:tcPr>
-          <w:p>
-            <w:pPr>
-              <w:spacing w:after="240"/>
-              <w:rPr>
-                <w:rFonts w:ascii="Arial" w:eastAsia="Arial" w:hAnsi="Arial" w:cs="Arial"/>
-              </w:rPr>
-            </w:pPr>
-            <w:r>
-              <w:rPr>
-                <w:rFonts w:ascii="Arial" w:eastAsia="Arial" w:hAnsi="Arial" w:cs="Arial"/>
-              </w:rPr>
-              <w:t>PUT, GET, DELETE, POST</w:t>
+            <w:vAlign w:val="center"/>
+          </w:tcPr>
+          <w:p>
+            <w:pPr>
+              <w:spacing w:line="360" w:lineRule="auto"/>
+              <w:rPr>
+                <w:rFonts w:ascii="Arial" w:eastAsia="Arial" w:hAnsi="Arial" w:cs="Arial"/>
+                <w:lang w:val="en-US"/>
+              </w:rPr>
+            </w:pPr>
+            <w:r>
+              <w:rPr>
+                <w:rFonts w:ascii="Arial" w:eastAsia="Arial" w:hAnsi="Arial" w:cs="Arial"/>
+              </w:rPr>
+              <w:t>GET, POST</w:t>
+            </w:r>
+            <w:r>
+              <w:rPr>
+                <w:rFonts w:ascii="Arial" w:eastAsia="Arial" w:hAnsi="Arial" w:cs="Arial"/>
+                <w:lang w:val="en-US"/>
+              </w:rPr>
+              <w:t>, PUT, DELETE</w:t>
             </w:r>
           </w:p>
         </w:tc>
         <w:tc>
           <w:tcPr>
             <w:tcW w:w="3983" w:type="dxa"/>
-          </w:tcPr>
-          <w:p>
-            <w:pPr>
-              <w:spacing w:after="240"/>
-              <w:rPr>
-                <w:rFonts w:ascii="Arial" w:eastAsia="Arial" w:hAnsi="Arial" w:cs="Arial"/>
-                <w:i/>
-              </w:rPr>
-            </w:pPr>
-            <w:r>
-              <w:rPr>
-                <w:rFonts w:ascii="Arial" w:eastAsia="Arial" w:hAnsi="Arial" w:cs="Arial"/>
-                <w:i/>
-              </w:rPr>
-              <w:t>/api/makers</w:t>
+            <w:vAlign w:val="center"/>
+          </w:tcPr>
+          <w:p>
+            <w:pPr>
+              <w:keepNext/>
+              <w:widowControl w:val="0"/>
+              <w:spacing w:line="360" w:lineRule="auto"/>
+              <w:rPr>
+                <w:rFonts w:ascii="Arial" w:eastAsia="Arial" w:hAnsi="Arial" w:cs="Arial"/>
+                <w:i/>
+              </w:rPr>
+            </w:pPr>
+            <w:r>
+              <w:rPr>
+                <w:rFonts w:ascii="Arial" w:eastAsia="Arial" w:hAnsi="Arial" w:cs="Arial"/>
+                <w:i/>
+              </w:rPr>
+              <w:t>/users</w:t>
+            </w:r>
+          </w:p>
+          <w:p>
+            <w:pPr>
+              <w:keepNext/>
+              <w:widowControl w:val="0"/>
+              <w:spacing w:line="360" w:lineRule="auto"/>
+              <w:rPr>
+                <w:rFonts w:ascii="Arial" w:eastAsia="Arial" w:hAnsi="Arial" w:cs="Arial"/>
+                <w:i/>
+                <w:lang w:val="en-US"/>
+              </w:rPr>
+            </w:pPr>
+            <w:r>
+              <w:rPr>
+                <w:rFonts w:ascii="Arial" w:eastAsia="Arial" w:hAnsi="Arial" w:cs="Arial"/>
+                <w:i/>
+                <w:lang w:val="en-US"/>
+              </w:rPr>
+              <w:t>/users/:userId</w:t>
             </w:r>
           </w:p>
         </w:tc>
       </w:tr>
       <w:tr>
+        <w:trPr>
+          <w:trHeight w:val="288"/>
+        </w:trPr>
         <w:tc>
           <w:tcPr>
             <w:tcW w:w="2656" w:type="dxa"/>
             <w:shd w:val="clear" w:color="auto" w:fill="FDEADA"/>
-          </w:tcPr>
-          <w:p>
-            <w:pPr>
-              <w:spacing w:after="200" w:line="276" w:lineRule="auto"/>
-              <w:ind w:left="432" w:hanging="432"/>
-              <w:rPr>
-                <w:rFonts w:ascii="Arial" w:eastAsia="Arial" w:hAnsi="Arial" w:cs="Arial"/>
-                <w:b/>
-              </w:rPr>
-            </w:pPr>
-            <w:r>
-              <w:rPr>
-                <w:rFonts w:ascii="Arial" w:eastAsia="Arial" w:hAnsi="Arial" w:cs="Arial"/>
-                <w:b/>
-              </w:rPr>
-              <w:t>4.9 Category</w:t>
+            <w:vAlign w:val="center"/>
+          </w:tcPr>
+          <w:p>
+            <w:pPr>
+              <w:numPr>
+                <w:ilvl w:val="1"/>
+                <w:numId w:val="2"/>
+              </w:numPr>
+              <w:spacing w:line="360" w:lineRule="auto"/>
+              <w:ind w:left="450" w:hanging="450"/>
+              <w:contextualSpacing/>
+              <w:rPr>
+                <w:rFonts w:ascii="Arial" w:eastAsia="Arial" w:hAnsi="Arial" w:cs="Arial"/>
+                <w:b/>
+                <w:lang w:val="en-US"/>
+              </w:rPr>
+            </w:pPr>
+            <w:r>
+              <w:rPr>
+                <w:rFonts w:ascii="Arial" w:eastAsia="Arial" w:hAnsi="Arial" w:cs="Arial"/>
+                <w:b/>
+                <w:lang w:val="en-US"/>
+              </w:rPr>
+              <w:t>Messages</w:t>
             </w:r>
           </w:p>
         </w:tc>
         <w:tc>
           <w:tcPr>
             <w:tcW w:w="6397" w:type="dxa"/>
-          </w:tcPr>
-          <w:p>
-            <w:pPr>
-              <w:spacing w:after="240"/>
-              <w:rPr>
-                <w:rFonts w:ascii="Arial" w:eastAsia="Arial" w:hAnsi="Arial" w:cs="Arial"/>
-              </w:rPr>
-            </w:pPr>
-            <w:r>
-              <w:rPr>
-                <w:rFonts w:ascii="Arial" w:eastAsia="Arial" w:hAnsi="Arial" w:cs="Arial"/>
-              </w:rPr>
-              <w:t>PUT, GET, DELETE, POST</w:t>
+            <w:vAlign w:val="center"/>
+          </w:tcPr>
+          <w:p>
+            <w:pPr>
+              <w:spacing w:line="360" w:lineRule="auto"/>
+              <w:rPr>
+                <w:rFonts w:ascii="Arial" w:eastAsia="Arial" w:hAnsi="Arial" w:cs="Arial"/>
+                <w:lang w:val="en-US"/>
+              </w:rPr>
+            </w:pPr>
+            <w:r>
+              <w:rPr>
+                <w:rFonts w:ascii="Arial" w:eastAsia="Arial" w:hAnsi="Arial" w:cs="Arial"/>
+                <w:lang w:val="en-US"/>
+              </w:rPr>
+              <w:t>GET, POST, PUT, PATCH</w:t>
             </w:r>
           </w:p>
         </w:tc>
         <w:tc>
           <w:tcPr>
             <w:tcW w:w="3983" w:type="dxa"/>
-          </w:tcPr>
-          <w:p>
-            <w:pPr>
-              <w:spacing w:after="240"/>
-              <w:rPr>
-                <w:rFonts w:ascii="Arial" w:eastAsia="Arial" w:hAnsi="Arial" w:cs="Arial"/>
-                <w:i/>
-              </w:rPr>
-            </w:pPr>
-            <w:r>
-              <w:rPr>
-                <w:rFonts w:ascii="Arial" w:eastAsia="Arial" w:hAnsi="Arial" w:cs="Arial"/>
-                <w:i/>
-              </w:rPr>
-              <w:t>/api/makers/{makerId}</w:t>
+            <w:vAlign w:val="center"/>
+          </w:tcPr>
+          <w:p>
+            <w:pPr>
+              <w:keepNext/>
+              <w:widowControl w:val="0"/>
+              <w:spacing w:line="360" w:lineRule="auto"/>
+              <w:rPr>
+                <w:rFonts w:ascii="Arial" w:eastAsia="Arial" w:hAnsi="Arial" w:cs="Arial"/>
+                <w:i/>
+                <w:lang w:val="en-US"/>
+              </w:rPr>
+            </w:pPr>
+            <w:r>
+              <w:rPr>
+                <w:rFonts w:ascii="Arial" w:eastAsia="Arial" w:hAnsi="Arial" w:cs="Arial"/>
+                <w:i/>
+                <w:lang w:val="en-US"/>
+              </w:rPr>
+              <w:t>/messeges</w:t>
+            </w:r>
+          </w:p>
+          <w:p>
+            <w:pPr>
+              <w:keepNext/>
+              <w:widowControl w:val="0"/>
+              <w:spacing w:line="360" w:lineRule="auto"/>
+              <w:rPr>
+                <w:rFonts w:ascii="Arial" w:eastAsia="Arial" w:hAnsi="Arial" w:cs="Arial"/>
+                <w:i/>
+                <w:lang w:val="en-US"/>
+              </w:rPr>
+            </w:pPr>
+            <w:r>
+              <w:rPr>
+                <w:rFonts w:ascii="Arial" w:eastAsia="Arial" w:hAnsi="Arial" w:cs="Arial"/>
+                <w:i/>
+                <w:lang w:val="en-US"/>
+              </w:rPr>
+              <w:t>/messeges/:msgThreadId</w:t>
+            </w:r>
+          </w:p>
+        </w:tc>
+      </w:tr>
+      <w:tr>
+        <w:trPr>
+          <w:trHeight w:val="288"/>
+        </w:trPr>
+        <w:tc>
+          <w:tcPr>
+            <w:tcW w:w="2656" w:type="dxa"/>
+            <w:shd w:val="clear" w:color="auto" w:fill="FDEADA"/>
+            <w:vAlign w:val="center"/>
+          </w:tcPr>
+          <w:p>
+            <w:pPr>
+              <w:numPr>
+                <w:ilvl w:val="1"/>
+                <w:numId w:val="2"/>
+              </w:numPr>
+              <w:spacing w:line="360" w:lineRule="auto"/>
+              <w:ind w:left="450" w:hanging="450"/>
+              <w:contextualSpacing/>
+              <w:rPr>
+                <w:rFonts w:ascii="Arial" w:eastAsia="Arial" w:hAnsi="Arial" w:cs="Arial"/>
+                <w:b/>
+                <w:lang w:val="en-US"/>
+              </w:rPr>
+            </w:pPr>
+            <w:r>
+              <w:rPr>
+                <w:rFonts w:ascii="Arial" w:eastAsia="Arial" w:hAnsi="Arial" w:cs="Arial"/>
+                <w:b/>
+                <w:lang w:val="en-US"/>
+              </w:rPr>
+              <w:lastRenderedPageBreak/>
+              <w:t>Offers</w:t>
+            </w:r>
+          </w:p>
+        </w:tc>
+        <w:tc>
+          <w:tcPr>
+            <w:tcW w:w="6397" w:type="dxa"/>
+            <w:vAlign w:val="center"/>
+          </w:tcPr>
+          <w:p>
+            <w:pPr>
+              <w:spacing w:line="360" w:lineRule="auto"/>
+              <w:rPr>
+                <w:rFonts w:ascii="Arial" w:eastAsia="Arial" w:hAnsi="Arial" w:cs="Arial"/>
+                <w:lang w:val="en-US"/>
+              </w:rPr>
+            </w:pPr>
+            <w:r>
+              <w:rPr>
+                <w:rFonts w:ascii="Arial" w:eastAsia="Arial" w:hAnsi="Arial" w:cs="Arial"/>
+                <w:lang w:val="en-US"/>
+              </w:rPr>
+              <w:t>GET, POST, PUT, DELETE</w:t>
+            </w:r>
+          </w:p>
+        </w:tc>
+        <w:tc>
+          <w:tcPr>
+            <w:tcW w:w="3983" w:type="dxa"/>
+            <w:vAlign w:val="center"/>
+          </w:tcPr>
+          <w:p>
+            <w:pPr>
+              <w:keepNext/>
+              <w:widowControl w:val="0"/>
+              <w:spacing w:line="360" w:lineRule="auto"/>
+              <w:rPr>
+                <w:rFonts w:ascii="Arial" w:eastAsia="Arial" w:hAnsi="Arial" w:cs="Arial"/>
+                <w:i/>
+                <w:lang w:val="en-US"/>
+              </w:rPr>
+            </w:pPr>
+            <w:r>
+              <w:rPr>
+                <w:rFonts w:ascii="Arial" w:eastAsia="Arial" w:hAnsi="Arial" w:cs="Arial"/>
+                <w:i/>
+                <w:lang w:val="en-US"/>
+              </w:rPr>
+              <w:t>/articles</w:t>
+            </w:r>
+          </w:p>
+          <w:p>
+            <w:pPr>
+              <w:keepNext/>
+              <w:widowControl w:val="0"/>
+              <w:spacing w:line="360" w:lineRule="auto"/>
+              <w:rPr>
+                <w:rFonts w:ascii="Arial" w:eastAsia="Arial" w:hAnsi="Arial" w:cs="Arial"/>
+                <w:i/>
+                <w:lang w:val="en-US"/>
+              </w:rPr>
+            </w:pPr>
+            <w:r>
+              <w:rPr>
+                <w:rFonts w:ascii="Arial" w:eastAsia="Arial" w:hAnsi="Arial" w:cs="Arial"/>
+                <w:i/>
+                <w:lang w:val="en-US"/>
+              </w:rPr>
+              <w:t>/articles/:artId</w:t>
+            </w:r>
+          </w:p>
+          <w:p>
+            <w:pPr>
+              <w:keepNext/>
+              <w:widowControl w:val="0"/>
+              <w:spacing w:line="360" w:lineRule="auto"/>
+              <w:rPr>
+                <w:rFonts w:ascii="Arial" w:eastAsia="Arial" w:hAnsi="Arial" w:cs="Arial"/>
+                <w:i/>
+                <w:lang w:val="en-US"/>
+              </w:rPr>
+            </w:pPr>
+            <w:r>
+              <w:rPr>
+                <w:rFonts w:ascii="Arial" w:eastAsia="Arial" w:hAnsi="Arial" w:cs="Arial"/>
+                <w:i/>
+                <w:lang w:val="en-US"/>
+              </w:rPr>
+              <w:t>/articles/:artId/offer</w:t>
+            </w:r>
+          </w:p>
+        </w:tc>
+      </w:tr>
+      <w:tr>
+        <w:trPr>
+          <w:trHeight w:val="288"/>
+        </w:trPr>
+        <w:tc>
+          <w:tcPr>
+            <w:tcW w:w="2656" w:type="dxa"/>
+            <w:shd w:val="clear" w:color="auto" w:fill="FDEADA"/>
+            <w:vAlign w:val="center"/>
+          </w:tcPr>
+          <w:p>
+            <w:pPr>
+              <w:numPr>
+                <w:ilvl w:val="1"/>
+                <w:numId w:val="2"/>
+              </w:numPr>
+              <w:spacing w:line="360" w:lineRule="auto"/>
+              <w:ind w:left="450" w:hanging="450"/>
+              <w:contextualSpacing/>
+              <w:rPr>
+                <w:rFonts w:ascii="Arial" w:eastAsia="Arial" w:hAnsi="Arial" w:cs="Arial"/>
+                <w:b/>
+                <w:lang w:val="en-US"/>
+              </w:rPr>
+            </w:pPr>
+            <w:r>
+              <w:rPr>
+                <w:rFonts w:ascii="Arial" w:eastAsia="Arial" w:hAnsi="Arial" w:cs="Arial"/>
+                <w:b/>
+                <w:lang w:val="en-US"/>
+              </w:rPr>
+              <w:t>Makers</w:t>
+            </w:r>
+          </w:p>
+        </w:tc>
+        <w:tc>
+          <w:tcPr>
+            <w:tcW w:w="6397" w:type="dxa"/>
+            <w:vAlign w:val="center"/>
+          </w:tcPr>
+          <w:p>
+            <w:pPr>
+              <w:spacing w:line="360" w:lineRule="auto"/>
+              <w:rPr>
+                <w:rFonts w:ascii="Arial" w:eastAsia="Arial" w:hAnsi="Arial" w:cs="Arial"/>
+                <w:lang w:val="en-US"/>
+              </w:rPr>
+            </w:pPr>
+            <w:r>
+              <w:rPr>
+                <w:rFonts w:ascii="Arial" w:eastAsia="Arial" w:hAnsi="Arial" w:cs="Arial"/>
+                <w:lang w:val="en-US"/>
+              </w:rPr>
+              <w:t>GET, POST, PUT, DELETE</w:t>
+            </w:r>
+          </w:p>
+        </w:tc>
+        <w:tc>
+          <w:tcPr>
+            <w:tcW w:w="3983" w:type="dxa"/>
+            <w:vAlign w:val="center"/>
+          </w:tcPr>
+          <w:p>
+            <w:pPr>
+              <w:keepNext/>
+              <w:widowControl w:val="0"/>
+              <w:spacing w:line="360" w:lineRule="auto"/>
+              <w:rPr>
+                <w:rFonts w:ascii="Arial" w:eastAsia="Arial" w:hAnsi="Arial" w:cs="Arial"/>
+                <w:i/>
+                <w:lang w:val="en-US"/>
+              </w:rPr>
+            </w:pPr>
+            <w:r>
+              <w:rPr>
+                <w:rFonts w:ascii="Arial" w:eastAsia="Arial" w:hAnsi="Arial" w:cs="Arial"/>
+                <w:i/>
+                <w:lang w:val="en-US"/>
+              </w:rPr>
+              <w:t>/makers</w:t>
+            </w:r>
+          </w:p>
+          <w:p>
+            <w:pPr>
+              <w:keepNext/>
+              <w:widowControl w:val="0"/>
+              <w:spacing w:line="360" w:lineRule="auto"/>
+              <w:rPr>
+                <w:rFonts w:ascii="Arial" w:eastAsia="Arial" w:hAnsi="Arial" w:cs="Arial"/>
+                <w:i/>
+                <w:lang w:val="en-US"/>
+              </w:rPr>
+            </w:pPr>
+            <w:r>
+              <w:rPr>
+                <w:rFonts w:ascii="Arial" w:eastAsia="Arial" w:hAnsi="Arial" w:cs="Arial"/>
+                <w:i/>
+                <w:lang w:val="en-US"/>
+              </w:rPr>
+              <w:t>/makers/:makerId</w:t>
+            </w:r>
+          </w:p>
+        </w:tc>
+      </w:tr>
+      <w:tr>
+        <w:trPr>
+          <w:trHeight w:val="288"/>
+        </w:trPr>
+        <w:tc>
+          <w:tcPr>
+            <w:tcW w:w="2656" w:type="dxa"/>
+            <w:shd w:val="clear" w:color="auto" w:fill="FDEADA"/>
+            <w:vAlign w:val="center"/>
+          </w:tcPr>
+          <w:p>
+            <w:pPr>
+              <w:numPr>
+                <w:ilvl w:val="1"/>
+                <w:numId w:val="2"/>
+              </w:numPr>
+              <w:spacing w:line="360" w:lineRule="auto"/>
+              <w:ind w:left="450" w:hanging="450"/>
+              <w:contextualSpacing/>
+              <w:rPr>
+                <w:rFonts w:ascii="Arial" w:eastAsia="Arial" w:hAnsi="Arial" w:cs="Arial"/>
+                <w:b/>
+                <w:lang w:val="en-US"/>
+              </w:rPr>
+            </w:pPr>
+            <w:r>
+              <w:rPr>
+                <w:rFonts w:ascii="Arial" w:eastAsia="Arial" w:hAnsi="Arial" w:cs="Arial"/>
+                <w:b/>
+                <w:lang w:val="en-US"/>
+              </w:rPr>
+              <w:t>Models</w:t>
+            </w:r>
+          </w:p>
+        </w:tc>
+        <w:tc>
+          <w:tcPr>
+            <w:tcW w:w="6397" w:type="dxa"/>
+            <w:vAlign w:val="center"/>
+          </w:tcPr>
+          <w:p>
+            <w:pPr>
+              <w:spacing w:line="360" w:lineRule="auto"/>
+              <w:rPr>
+                <w:rFonts w:ascii="Arial" w:eastAsia="Arial" w:hAnsi="Arial" w:cs="Arial"/>
+                <w:lang w:val="en-US"/>
+              </w:rPr>
+            </w:pPr>
+            <w:r>
+              <w:rPr>
+                <w:rFonts w:ascii="Arial" w:eastAsia="Arial" w:hAnsi="Arial" w:cs="Arial"/>
+                <w:lang w:val="en-US"/>
+              </w:rPr>
+              <w:t>GET, POST, DELETE</w:t>
+            </w:r>
+          </w:p>
+        </w:tc>
+        <w:tc>
+          <w:tcPr>
+            <w:tcW w:w="3983" w:type="dxa"/>
+            <w:vAlign w:val="center"/>
+          </w:tcPr>
+          <w:p>
+            <w:pPr>
+              <w:keepNext/>
+              <w:widowControl w:val="0"/>
+              <w:spacing w:line="360" w:lineRule="auto"/>
+              <w:rPr>
+                <w:rFonts w:ascii="Arial" w:eastAsia="Arial" w:hAnsi="Arial" w:cs="Arial"/>
+                <w:i/>
+                <w:lang w:val="en-US"/>
+              </w:rPr>
+            </w:pPr>
+            <w:r>
+              <w:rPr>
+                <w:rFonts w:ascii="Arial" w:eastAsia="Arial" w:hAnsi="Arial" w:cs="Arial"/>
+                <w:i/>
+                <w:lang w:val="en-US"/>
+              </w:rPr>
+              <w:t>/makers/:makerId/models</w:t>
+            </w:r>
+          </w:p>
+          <w:p>
+            <w:pPr>
+              <w:keepNext/>
+              <w:widowControl w:val="0"/>
+              <w:spacing w:line="360" w:lineRule="auto"/>
+              <w:rPr>
+                <w:rFonts w:ascii="Arial" w:eastAsia="Arial" w:hAnsi="Arial" w:cs="Arial"/>
+                <w:i/>
+                <w:lang w:val="en-US"/>
+              </w:rPr>
+            </w:pPr>
+            <w:r>
+              <w:rPr>
+                <w:rFonts w:ascii="Arial" w:eastAsia="Arial" w:hAnsi="Arial" w:cs="Arial"/>
+                <w:i/>
+                <w:lang w:val="en-US"/>
+              </w:rPr>
+              <w:t>/makers/:makerId/models/:modelId</w:t>
+            </w:r>
+          </w:p>
+        </w:tc>
+      </w:tr>
+      <w:tr>
+        <w:trPr>
+          <w:trHeight w:val="288"/>
+        </w:trPr>
+        <w:tc>
+          <w:tcPr>
+            <w:tcW w:w="2656" w:type="dxa"/>
+            <w:shd w:val="clear" w:color="auto" w:fill="FDEADA"/>
+            <w:vAlign w:val="center"/>
+          </w:tcPr>
+          <w:p>
+            <w:pPr>
+              <w:numPr>
+                <w:ilvl w:val="1"/>
+                <w:numId w:val="2"/>
+              </w:numPr>
+              <w:spacing w:line="360" w:lineRule="auto"/>
+              <w:ind w:left="450" w:hanging="450"/>
+              <w:contextualSpacing/>
+              <w:rPr>
+                <w:rFonts w:ascii="Arial" w:eastAsia="Arial" w:hAnsi="Arial" w:cs="Arial"/>
+                <w:b/>
+                <w:lang w:val="en-US"/>
+              </w:rPr>
+            </w:pPr>
+            <w:r>
+              <w:rPr>
+                <w:rFonts w:ascii="Arial" w:eastAsia="Arial" w:hAnsi="Arial" w:cs="Arial"/>
+                <w:b/>
+                <w:lang w:val="en-US"/>
+              </w:rPr>
+              <w:t>Search</w:t>
+            </w:r>
+          </w:p>
+        </w:tc>
+        <w:tc>
+          <w:tcPr>
+            <w:tcW w:w="6397" w:type="dxa"/>
+            <w:vAlign w:val="center"/>
+          </w:tcPr>
+          <w:p>
+            <w:pPr>
+              <w:spacing w:line="360" w:lineRule="auto"/>
+              <w:rPr>
+                <w:rFonts w:ascii="Arial" w:eastAsia="Arial" w:hAnsi="Arial" w:cs="Arial"/>
+                <w:lang w:val="en-US"/>
+              </w:rPr>
+            </w:pPr>
+            <w:r>
+              <w:rPr>
+                <w:rFonts w:ascii="Arial" w:eastAsia="Arial" w:hAnsi="Arial" w:cs="Arial"/>
+                <w:lang w:val="en-US"/>
+              </w:rPr>
+              <w:t>POST</w:t>
+            </w:r>
+          </w:p>
+        </w:tc>
+        <w:tc>
+          <w:tcPr>
+            <w:tcW w:w="3983" w:type="dxa"/>
+            <w:vAlign w:val="center"/>
+          </w:tcPr>
+          <w:p>
+            <w:pPr>
+              <w:keepNext/>
+              <w:widowControl w:val="0"/>
+              <w:spacing w:line="360" w:lineRule="auto"/>
+              <w:rPr>
+                <w:rFonts w:ascii="Arial" w:eastAsia="Arial" w:hAnsi="Arial" w:cs="Arial"/>
+                <w:i/>
+                <w:lang w:val="en-US"/>
+              </w:rPr>
+            </w:pPr>
+            <w:r>
+              <w:rPr>
+                <w:rFonts w:ascii="Arial" w:eastAsia="Arial" w:hAnsi="Arial" w:cs="Arial"/>
+                <w:i/>
+                <w:lang w:val="en-US"/>
+              </w:rPr>
+              <w:t>/search</w:t>
             </w:r>
           </w:p>
         </w:tc>
       </w:tr>
     </w:tbl>
-    <w:p/>
+    <w:p>
+      <w:pPr>
+        <w:tabs>
+          <w:tab w:val="left" w:pos="9756"/>
+        </w:tabs>
+      </w:pPr>
+    </w:p>
     <w:sectPr>
       <w:headerReference w:type="default" r:id="rId7"/>
       <w:footerReference w:type="default" r:id="rId8"/>
       <w:pgSz w:w="15840" w:h="12240"/>
-      <w:pgMar w:top="1440" w:right="1440" w:bottom="1440" w:left="1440" w:header="0" w:footer="708" w:gutter="0"/>
+      <w:pgMar w:top="810" w:right="1440" w:bottom="1440" w:left="1440" w:header="0" w:footer="708" w:gutter="0"/>
       <w:pgNumType w:start="1"/>
       <w:cols w:space="708"/>
     </w:sectPr>
@@ -2974,7 +3782,7 @@
 </file>
 
 <file path=word/endnotes.xml><?xml version="1.0" encoding="utf-8"?>
-<w:endnotes xmlns:wpc="http://schemas.microsoft.com/office/word/2010/wordprocessingCanvas" xmlns:cx="http://schemas.microsoft.com/office/drawing/2014/chartex" xmlns:cx1="http://schemas.microsoft.com/office/drawing/2015/9/8/chartex" xmlns:mc="http://schemas.openxmlformats.org/markup-compatibility/2006" xmlns:o="urn:schemas-microsoft-com:office:office" xmlns:r="http://schemas.openxmlformats.org/officeDocument/2006/relationships" xmlns:m="http://schemas.openxmlformats.org/officeDocument/2006/math" xmlns:v="urn:schemas-microsoft-com:vml" xmlns:wp14="http://schemas.microsoft.com/office/word/2010/wordprocessingDrawing" xmlns:wp="http://schemas.openxmlformats.org/drawingml/2006/wordprocessingDrawing" xmlns:w10="urn:schemas-microsoft-com:office:word" xmlns:w="http://schemas.openxmlformats.org/wordprocessingml/2006/main" xmlns:w14="http://schemas.microsoft.com/office/word/2010/wordml" xmlns:w15="http://schemas.microsoft.com/office/word/2012/wordml" xmlns:w16se="http://schemas.microsoft.com/office/word/2015/wordml/symex" xmlns:wpg="http://schemas.microsoft.com/office/word/2010/wordprocessingGroup" xmlns:wpi="http://schemas.microsoft.com/office/word/2010/wordprocessingInk" xmlns:wne="http://schemas.microsoft.com/office/word/2006/wordml" xmlns:wps="http://schemas.microsoft.com/office/word/2010/wordprocessingShape" mc:Ignorable="w14 w15 w16se wp14">
+<w:endnotes xmlns:wpc="http://schemas.microsoft.com/office/word/2010/wordprocessingCanvas" xmlns:cx="http://schemas.microsoft.com/office/drawing/2014/chartex" xmlns:cx1="http://schemas.microsoft.com/office/drawing/2015/9/8/chartex" xmlns:cx2="http://schemas.microsoft.com/office/drawing/2015/10/21/chartex" xmlns:cx3="http://schemas.microsoft.com/office/drawing/2016/5/9/chartex" xmlns:cx4="http://schemas.microsoft.com/office/drawing/2016/5/10/chartex" xmlns:cx5="http://schemas.microsoft.com/office/drawing/2016/5/11/chartex" xmlns:cx6="http://schemas.microsoft.com/office/drawing/2016/5/12/chartex" xmlns:cx7="http://schemas.microsoft.com/office/drawing/2016/5/13/chartex" xmlns:cx8="http://schemas.microsoft.com/office/drawing/2016/5/14/chartex" xmlns:mc="http://schemas.openxmlformats.org/markup-compatibility/2006" xmlns:aink="http://schemas.microsoft.com/office/drawing/2016/ink" xmlns:am3d="http://schemas.microsoft.com/office/drawing/2017/model3d" xmlns:o="urn:schemas-microsoft-com:office:office" xmlns:r="http://schemas.openxmlformats.org/officeDocument/2006/relationships" xmlns:m="http://schemas.openxmlformats.org/officeDocument/2006/math" xmlns:v="urn:schemas-microsoft-com:vml" xmlns:wp14="http://schemas.microsoft.com/office/word/2010/wordprocessingDrawing" xmlns:wp="http://schemas.openxmlformats.org/drawingml/2006/wordprocessingDrawing" xmlns:w10="urn:schemas-microsoft-com:office:word" xmlns:w="http://schemas.openxmlformats.org/wordprocessingml/2006/main" xmlns:w14="http://schemas.microsoft.com/office/word/2010/wordml" xmlns:w15="http://schemas.microsoft.com/office/word/2012/wordml" xmlns:w16cid="http://schemas.microsoft.com/office/word/2016/wordml/cid" xmlns:w16se="http://schemas.microsoft.com/office/word/2015/wordml/symex" xmlns:wpg="http://schemas.microsoft.com/office/word/2010/wordprocessingGroup" xmlns:wpi="http://schemas.microsoft.com/office/word/2010/wordprocessingInk" xmlns:wne="http://schemas.microsoft.com/office/word/2006/wordml" xmlns:wps="http://schemas.microsoft.com/office/word/2010/wordprocessingShape" mc:Ignorable="w14 w15 w16se w16cid wp14">
   <w:endnote w:type="separator" w:id="-1">
     <w:p>
       <w:pPr>
@@ -2999,60 +3807,7 @@
 </file>
 
 <file path=word/footer1.xml><?xml version="1.0" encoding="utf-8"?>
-<w:ftr xmlns:wpc="http://schemas.microsoft.com/office/word/2010/wordprocessingCanvas" xmlns:cx="http://schemas.microsoft.com/office/drawing/2014/chartex" xmlns:cx1="http://schemas.microsoft.com/office/drawing/2015/9/8/chartex" xmlns:mc="http://schemas.openxmlformats.org/markup-compatibility/2006" xmlns:o="urn:schemas-microsoft-com:office:office" xmlns:r="http://schemas.openxmlformats.org/officeDocument/2006/relationships" xmlns:m="http://schemas.openxmlformats.org/officeDocument/2006/math" xmlns:v="urn:schemas-microsoft-com:vml" xmlns:wp14="http://schemas.microsoft.com/office/word/2010/wordprocessingDrawing" xmlns:wp="http://schemas.openxmlformats.org/drawingml/2006/wordprocessingDrawing" xmlns:w10="urn:schemas-microsoft-com:office:word" xmlns:w="http://schemas.openxmlformats.org/wordprocessingml/2006/main" xmlns:w14="http://schemas.microsoft.com/office/word/2010/wordml" xmlns:w15="http://schemas.microsoft.com/office/word/2012/wordml" xmlns:w16se="http://schemas.microsoft.com/office/word/2015/wordml/symex" xmlns:wpg="http://schemas.microsoft.com/office/word/2010/wordprocessingGroup" xmlns:wpi="http://schemas.microsoft.com/office/word/2010/wordprocessingInk" xmlns:wne="http://schemas.microsoft.com/office/word/2006/wordml" xmlns:wps="http://schemas.microsoft.com/office/word/2010/wordprocessingShape" mc:Ignorable="w14 w15 w16se wp14">
-  <w:p>
-    <w:pPr>
-      <w:tabs>
-        <w:tab w:val="left" w:pos="9270"/>
-        <w:tab w:val="left" w:pos="12060"/>
-      </w:tabs>
-      <w:spacing w:before="100" w:after="0" w:line="240" w:lineRule="auto"/>
-      <w:ind w:right="360"/>
-      <w:jc w:val="both"/>
-      <w:rPr>
-        <w:rFonts w:ascii="Times New Roman" w:eastAsia="Times New Roman" w:hAnsi="Times New Roman" w:cs="Times New Roman"/>
-      </w:rPr>
-    </w:pPr>
-    <w:r>
-      <w:t xml:space="preserve">Copyright © 2003-2017 </w:t>
-    </w:r>
-    <w:hyperlink r:id="rId1">
-      <w:r>
-        <w:rPr>
-          <w:color w:val="0000FF"/>
-          <w:u w:val="single"/>
-        </w:rPr>
-        <w:t>IPT – Intellectual Products &amp; Technologies [http://iproduct.org/].</w:t>
-      </w:r>
-    </w:hyperlink>
-    <w:r>
-      <w:t xml:space="preserve"> All rights reserved. </w:t>
-    </w:r>
-    <w:r>
-      <w:tab/>
-    </w:r>
-    <w:r>
-      <w:tab/>
-    </w:r>
-    <w:r>
-      <w:fldChar w:fldCharType="begin"/>
-    </w:r>
-    <w:r>
-      <w:instrText>PAGE</w:instrText>
-    </w:r>
-    <w:r>
-      <w:fldChar w:fldCharType="separate"/>
-    </w:r>
-    <w:r>
-      <w:rPr>
-        <w:noProof/>
-      </w:rPr>
-      <w:t>1</w:t>
-    </w:r>
-    <w:r>
-      <w:fldChar w:fldCharType="end"/>
-    </w:r>
-  </w:p>
+<w:ftr xmlns:wpc="http://schemas.microsoft.com/office/word/2010/wordprocessingCanvas" xmlns:cx="http://schemas.microsoft.com/office/drawing/2014/chartex" xmlns:cx1="http://schemas.microsoft.com/office/drawing/2015/9/8/chartex" xmlns:cx2="http://schemas.microsoft.com/office/drawing/2015/10/21/chartex" xmlns:cx3="http://schemas.microsoft.com/office/drawing/2016/5/9/chartex" xmlns:cx4="http://schemas.microsoft.com/office/drawing/2016/5/10/chartex" xmlns:cx5="http://schemas.microsoft.com/office/drawing/2016/5/11/chartex" xmlns:cx6="http://schemas.microsoft.com/office/drawing/2016/5/12/chartex" xmlns:cx7="http://schemas.microsoft.com/office/drawing/2016/5/13/chartex" xmlns:cx8="http://schemas.microsoft.com/office/drawing/2016/5/14/chartex" xmlns:mc="http://schemas.openxmlformats.org/markup-compatibility/2006" xmlns:aink="http://schemas.microsoft.com/office/drawing/2016/ink" xmlns:am3d="http://schemas.microsoft.com/office/drawing/2017/model3d" xmlns:o="urn:schemas-microsoft-com:office:office" xmlns:r="http://schemas.openxmlformats.org/officeDocument/2006/relationships" xmlns:m="http://schemas.openxmlformats.org/officeDocument/2006/math" xmlns:v="urn:schemas-microsoft-com:vml" xmlns:wp14="http://schemas.microsoft.com/office/word/2010/wordprocessingDrawing" xmlns:wp="http://schemas.openxmlformats.org/drawingml/2006/wordprocessingDrawing" xmlns:w10="urn:schemas-microsoft-com:office:word" xmlns:w="http://schemas.openxmlformats.org/wordprocessingml/2006/main" xmlns:w14="http://schemas.microsoft.com/office/word/2010/wordml" xmlns:w15="http://schemas.microsoft.com/office/word/2012/wordml" xmlns:w16cid="http://schemas.microsoft.com/office/word/2016/wordml/cid" xmlns:w16se="http://schemas.microsoft.com/office/word/2015/wordml/symex" xmlns:wpg="http://schemas.microsoft.com/office/word/2010/wordprocessingGroup" xmlns:wpi="http://schemas.microsoft.com/office/word/2010/wordprocessingInk" xmlns:wne="http://schemas.microsoft.com/office/word/2006/wordml" xmlns:wps="http://schemas.microsoft.com/office/word/2010/wordprocessingShape" mc:Ignorable="w14 w15 w16se w16cid wp14">
   <w:p>
     <w:pPr>
       <w:tabs>
@@ -3066,7 +3821,7 @@
 </file>
 
 <file path=word/footnotes.xml><?xml version="1.0" encoding="utf-8"?>
-<w:footnotes xmlns:wpc="http://schemas.microsoft.com/office/word/2010/wordprocessingCanvas" xmlns:cx="http://schemas.microsoft.com/office/drawing/2014/chartex" xmlns:cx1="http://schemas.microsoft.com/office/drawing/2015/9/8/chartex" xmlns:mc="http://schemas.openxmlformats.org/markup-compatibility/2006" xmlns:o="urn:schemas-microsoft-com:office:office" xmlns:r="http://schemas.openxmlformats.org/officeDocument/2006/relationships" xmlns:m="http://schemas.openxmlformats.org/officeDocument/2006/math" xmlns:v="urn:schemas-microsoft-com:vml" xmlns:wp14="http://schemas.microsoft.com/office/word/2010/wordprocessingDrawing" xmlns:wp="http://schemas.openxmlformats.org/drawingml/2006/wordprocessingDrawing" xmlns:w10="urn:schemas-microsoft-com:office:word" xmlns:w="http://schemas.openxmlformats.org/wordprocessingml/2006/main" xmlns:w14="http://schemas.microsoft.com/office/word/2010/wordml" xmlns:w15="http://schemas.microsoft.com/office/word/2012/wordml" xmlns:w16se="http://schemas.microsoft.com/office/word/2015/wordml/symex" xmlns:wpg="http://schemas.microsoft.com/office/word/2010/wordprocessingGroup" xmlns:wpi="http://schemas.microsoft.com/office/word/2010/wordprocessingInk" xmlns:wne="http://schemas.microsoft.com/office/word/2006/wordml" xmlns:wps="http://schemas.microsoft.com/office/word/2010/wordprocessingShape" mc:Ignorable="w14 w15 w16se wp14">
+<w:footnotes xmlns:wpc="http://schemas.microsoft.com/office/word/2010/wordprocessingCanvas" xmlns:cx="http://schemas.microsoft.com/office/drawing/2014/chartex" xmlns:cx1="http://schemas.microsoft.com/office/drawing/2015/9/8/chartex" xmlns:cx2="http://schemas.microsoft.com/office/drawing/2015/10/21/chartex" xmlns:cx3="http://schemas.microsoft.com/office/drawing/2016/5/9/chartex" xmlns:cx4="http://schemas.microsoft.com/office/drawing/2016/5/10/chartex" xmlns:cx5="http://schemas.microsoft.com/office/drawing/2016/5/11/chartex" xmlns:cx6="http://schemas.microsoft.com/office/drawing/2016/5/12/chartex" xmlns:cx7="http://schemas.microsoft.com/office/drawing/2016/5/13/chartex" xmlns:cx8="http://schemas.microsoft.com/office/drawing/2016/5/14/chartex" xmlns:mc="http://schemas.openxmlformats.org/markup-compatibility/2006" xmlns:aink="http://schemas.microsoft.com/office/drawing/2016/ink" xmlns:am3d="http://schemas.microsoft.com/office/drawing/2017/model3d" xmlns:o="urn:schemas-microsoft-com:office:office" xmlns:r="http://schemas.openxmlformats.org/officeDocument/2006/relationships" xmlns:m="http://schemas.openxmlformats.org/officeDocument/2006/math" xmlns:v="urn:schemas-microsoft-com:vml" xmlns:wp14="http://schemas.microsoft.com/office/word/2010/wordprocessingDrawing" xmlns:wp="http://schemas.openxmlformats.org/drawingml/2006/wordprocessingDrawing" xmlns:w10="urn:schemas-microsoft-com:office:word" xmlns:w="http://schemas.openxmlformats.org/wordprocessingml/2006/main" xmlns:w14="http://schemas.microsoft.com/office/word/2010/wordml" xmlns:w15="http://schemas.microsoft.com/office/word/2012/wordml" xmlns:w16cid="http://schemas.microsoft.com/office/word/2016/wordml/cid" xmlns:w16se="http://schemas.microsoft.com/office/word/2015/wordml/symex" xmlns:wpg="http://schemas.microsoft.com/office/word/2010/wordprocessingGroup" xmlns:wpi="http://schemas.microsoft.com/office/word/2010/wordprocessingInk" xmlns:wne="http://schemas.microsoft.com/office/word/2006/wordml" xmlns:wps="http://schemas.microsoft.com/office/word/2010/wordprocessingShape" mc:Ignorable="w14 w15 w16se w16cid wp14">
   <w:footnote w:type="separator" w:id="-1">
     <w:p>
       <w:pPr>
@@ -3091,7 +3846,7 @@
 </file>
 
 <file path=word/header1.xml><?xml version="1.0" encoding="utf-8"?>
-<w:hdr xmlns:wpc="http://schemas.microsoft.com/office/word/2010/wordprocessingCanvas" xmlns:cx="http://schemas.microsoft.com/office/drawing/2014/chartex" xmlns:cx1="http://schemas.microsoft.com/office/drawing/2015/9/8/chartex" xmlns:mc="http://schemas.openxmlformats.org/markup-compatibility/2006" xmlns:o="urn:schemas-microsoft-com:office:office" xmlns:r="http://schemas.openxmlformats.org/officeDocument/2006/relationships" xmlns:m="http://schemas.openxmlformats.org/officeDocument/2006/math" xmlns:v="urn:schemas-microsoft-com:vml" xmlns:wp14="http://schemas.microsoft.com/office/word/2010/wordprocessingDrawing" xmlns:wp="http://schemas.openxmlformats.org/drawingml/2006/wordprocessingDrawing" xmlns:w10="urn:schemas-microsoft-com:office:word" xmlns:w="http://schemas.openxmlformats.org/wordprocessingml/2006/main" xmlns:w14="http://schemas.microsoft.com/office/word/2010/wordml" xmlns:w15="http://schemas.microsoft.com/office/word/2012/wordml" xmlns:w16se="http://schemas.microsoft.com/office/word/2015/wordml/symex" xmlns:wpg="http://schemas.microsoft.com/office/word/2010/wordprocessingGroup" xmlns:wpi="http://schemas.microsoft.com/office/word/2010/wordprocessingInk" xmlns:wne="http://schemas.microsoft.com/office/word/2006/wordml" xmlns:wps="http://schemas.microsoft.com/office/word/2010/wordprocessingShape" mc:Ignorable="w14 w15 w16se wp14">
+<w:hdr xmlns:wpc="http://schemas.microsoft.com/office/word/2010/wordprocessingCanvas" xmlns:cx="http://schemas.microsoft.com/office/drawing/2014/chartex" xmlns:cx1="http://schemas.microsoft.com/office/drawing/2015/9/8/chartex" xmlns:cx2="http://schemas.microsoft.com/office/drawing/2015/10/21/chartex" xmlns:cx3="http://schemas.microsoft.com/office/drawing/2016/5/9/chartex" xmlns:cx4="http://schemas.microsoft.com/office/drawing/2016/5/10/chartex" xmlns:cx5="http://schemas.microsoft.com/office/drawing/2016/5/11/chartex" xmlns:cx6="http://schemas.microsoft.com/office/drawing/2016/5/12/chartex" xmlns:cx7="http://schemas.microsoft.com/office/drawing/2016/5/13/chartex" xmlns:cx8="http://schemas.microsoft.com/office/drawing/2016/5/14/chartex" xmlns:mc="http://schemas.openxmlformats.org/markup-compatibility/2006" xmlns:aink="http://schemas.microsoft.com/office/drawing/2016/ink" xmlns:am3d="http://schemas.microsoft.com/office/drawing/2017/model3d" xmlns:o="urn:schemas-microsoft-com:office:office" xmlns:r="http://schemas.openxmlformats.org/officeDocument/2006/relationships" xmlns:m="http://schemas.openxmlformats.org/officeDocument/2006/math" xmlns:v="urn:schemas-microsoft-com:vml" xmlns:wp14="http://schemas.microsoft.com/office/word/2010/wordprocessingDrawing" xmlns:wp="http://schemas.openxmlformats.org/drawingml/2006/wordprocessingDrawing" xmlns:w10="urn:schemas-microsoft-com:office:word" xmlns:w="http://schemas.openxmlformats.org/wordprocessingml/2006/main" xmlns:w14="http://schemas.microsoft.com/office/word/2010/wordml" xmlns:w15="http://schemas.microsoft.com/office/word/2012/wordml" xmlns:w16cid="http://schemas.microsoft.com/office/word/2016/wordml/cid" xmlns:w16se="http://schemas.microsoft.com/office/word/2015/wordml/symex" xmlns:wpg="http://schemas.microsoft.com/office/word/2010/wordprocessingGroup" xmlns:wpi="http://schemas.microsoft.com/office/word/2010/wordprocessingInk" xmlns:wne="http://schemas.microsoft.com/office/word/2006/wordml" xmlns:wps="http://schemas.microsoft.com/office/word/2010/wordprocessingShape" mc:Ignorable="w14 w15 w16se w16cid wp14">
   <w:p>
     <w:pPr>
       <w:tabs>
@@ -3105,7 +3860,7 @@
 </file>
 
 <file path=word/numbering.xml><?xml version="1.0" encoding="utf-8"?>
-<w:numbering xmlns:wpc="http://schemas.microsoft.com/office/word/2010/wordprocessingCanvas" xmlns:cx="http://schemas.microsoft.com/office/drawing/2014/chartex" xmlns:cx1="http://schemas.microsoft.com/office/drawing/2015/9/8/chartex" xmlns:mc="http://schemas.openxmlformats.org/markup-compatibility/2006" xmlns:o="urn:schemas-microsoft-com:office:office" xmlns:r="http://schemas.openxmlformats.org/officeDocument/2006/relationships" xmlns:m="http://schemas.openxmlformats.org/officeDocument/2006/math" xmlns:v="urn:schemas-microsoft-com:vml" xmlns:wp14="http://schemas.microsoft.com/office/word/2010/wordprocessingDrawing" xmlns:wp="http://schemas.openxmlformats.org/drawingml/2006/wordprocessingDrawing" xmlns:w10="urn:schemas-microsoft-com:office:word" xmlns:w="http://schemas.openxmlformats.org/wordprocessingml/2006/main" xmlns:w14="http://schemas.microsoft.com/office/word/2010/wordml" xmlns:w15="http://schemas.microsoft.com/office/word/2012/wordml" xmlns:w16se="http://schemas.microsoft.com/office/word/2015/wordml/symex" xmlns:wpg="http://schemas.microsoft.com/office/word/2010/wordprocessingGroup" xmlns:wpi="http://schemas.microsoft.com/office/word/2010/wordprocessingInk" xmlns:wne="http://schemas.microsoft.com/office/word/2006/wordml" xmlns:wps="http://schemas.microsoft.com/office/word/2010/wordprocessingShape" mc:Ignorable="w14 w15 w16se wp14">
+<w:numbering xmlns:wpc="http://schemas.microsoft.com/office/word/2010/wordprocessingCanvas" xmlns:cx="http://schemas.microsoft.com/office/drawing/2014/chartex" xmlns:cx1="http://schemas.microsoft.com/office/drawing/2015/9/8/chartex" xmlns:cx2="http://schemas.microsoft.com/office/drawing/2015/10/21/chartex" xmlns:cx3="http://schemas.microsoft.com/office/drawing/2016/5/9/chartex" xmlns:cx4="http://schemas.microsoft.com/office/drawing/2016/5/10/chartex" xmlns:cx5="http://schemas.microsoft.com/office/drawing/2016/5/11/chartex" xmlns:cx6="http://schemas.microsoft.com/office/drawing/2016/5/12/chartex" xmlns:cx7="http://schemas.microsoft.com/office/drawing/2016/5/13/chartex" xmlns:cx8="http://schemas.microsoft.com/office/drawing/2016/5/14/chartex" xmlns:mc="http://schemas.openxmlformats.org/markup-compatibility/2006" xmlns:aink="http://schemas.microsoft.com/office/drawing/2016/ink" xmlns:am3d="http://schemas.microsoft.com/office/drawing/2017/model3d" xmlns:o="urn:schemas-microsoft-com:office:office" xmlns:r="http://schemas.openxmlformats.org/officeDocument/2006/relationships" xmlns:m="http://schemas.openxmlformats.org/officeDocument/2006/math" xmlns:v="urn:schemas-microsoft-com:vml" xmlns:wp14="http://schemas.microsoft.com/office/word/2010/wordprocessingDrawing" xmlns:wp="http://schemas.openxmlformats.org/drawingml/2006/wordprocessingDrawing" xmlns:w10="urn:schemas-microsoft-com:office:word" xmlns:w="http://schemas.openxmlformats.org/wordprocessingml/2006/main" xmlns:w14="http://schemas.microsoft.com/office/word/2010/wordml" xmlns:w15="http://schemas.microsoft.com/office/word/2012/wordml" xmlns:w16cid="http://schemas.microsoft.com/office/word/2016/wordml/cid" xmlns:w16se="http://schemas.microsoft.com/office/word/2015/wordml/symex" xmlns:wpg="http://schemas.microsoft.com/office/word/2010/wordprocessingGroup" xmlns:wpi="http://schemas.microsoft.com/office/word/2010/wordprocessingInk" xmlns:wne="http://schemas.microsoft.com/office/word/2006/wordml" xmlns:wps="http://schemas.microsoft.com/office/word/2010/wordprocessingShape" mc:Ignorable="w14 w15 w16se w16cid wp14">
   <w:abstractNum w:abstractNumId="0" w15:restartNumberingAfterBreak="0">
     <w:nsid w:val="094E158F"/>
     <w:multiLevelType w:val="multilevel"/>
@@ -3315,7 +4070,7 @@
 </file>
 
 <file path=word/styles.xml><?xml version="1.0" encoding="utf-8"?>
-<w:styles xmlns:mc="http://schemas.openxmlformats.org/markup-compatibility/2006" xmlns:r="http://schemas.openxmlformats.org/officeDocument/2006/relationships" xmlns:w="http://schemas.openxmlformats.org/wordprocessingml/2006/main" xmlns:w14="http://schemas.microsoft.com/office/word/2010/wordml" xmlns:w15="http://schemas.microsoft.com/office/word/2012/wordml" xmlns:w16se="http://schemas.microsoft.com/office/word/2015/wordml/symex" mc:Ignorable="w14 w15 w16se">
+<w:styles xmlns:mc="http://schemas.openxmlformats.org/markup-compatibility/2006" xmlns:r="http://schemas.openxmlformats.org/officeDocument/2006/relationships" xmlns:w="http://schemas.openxmlformats.org/wordprocessingml/2006/main" xmlns:w14="http://schemas.microsoft.com/office/word/2010/wordml" xmlns:w15="http://schemas.microsoft.com/office/word/2012/wordml" xmlns:w16cid="http://schemas.microsoft.com/office/word/2016/wordml/cid" xmlns:w16se="http://schemas.microsoft.com/office/word/2015/wordml/symex" mc:Ignorable="w14 w15 w16se w16cid">
   <w:docDefaults>
     <w:rPrDefault>
       <w:rPr>
@@ -3332,7 +4087,7 @@
       </w:pPr>
     </w:pPrDefault>
   </w:docDefaults>
-  <w:latentStyles w:defLockedState="0" w:defUIPriority="99" w:defSemiHidden="0" w:defUnhideWhenUsed="0" w:defQFormat="0" w:count="371">
+  <w:latentStyles w:defLockedState="0" w:defUIPriority="99" w:defSemiHidden="0" w:defUnhideWhenUsed="0" w:defQFormat="0" w:count="375">
     <w:lsdException w:name="Normal" w:uiPriority="0" w:qFormat="1"/>
     <w:lsdException w:name="heading 1" w:uiPriority="9" w:qFormat="1"/>
     <w:lsdException w:name="heading 2" w:semiHidden="1" w:uiPriority="9" w:unhideWhenUsed="1" w:qFormat="1"/>
@@ -3704,6 +4459,10 @@
     <w:lsdException w:name="List Table 5 Dark Accent 6" w:uiPriority="50"/>
     <w:lsdException w:name="List Table 6 Colorful Accent 6" w:uiPriority="51"/>
     <w:lsdException w:name="List Table 7 Colorful Accent 6" w:uiPriority="52"/>
+    <w:lsdException w:name="Mention" w:semiHidden="1" w:unhideWhenUsed="1"/>
+    <w:lsdException w:name="Smart Hyperlink" w:semiHidden="1" w:unhideWhenUsed="1"/>
+    <w:lsdException w:name="Hashtag" w:semiHidden="1" w:unhideWhenUsed="1"/>
+    <w:lsdException w:name="Unresolved Mention" w:semiHidden="1" w:unhideWhenUsed="1"/>
   </w:latentStyles>
   <w:style w:type="paragraph" w:default="1" w:styleId="Normal">
     <w:name w:val="Normal"/>
@@ -3955,6 +4714,61 @@
         <w:right w:w="115" w:type="dxa"/>
       </w:tblCellMar>
     </w:tblPr>
+  </w:style>
+  <w:style w:type="paragraph" w:styleId="Header">
+    <w:name w:val="header"/>
+    <w:basedOn w:val="Normal"/>
+    <w:link w:val="HeaderChar"/>
+    <w:uiPriority w:val="99"/>
+    <w:unhideWhenUsed/>
+    <w:rsid w:val="005B7FD1"/>
+    <w:pPr>
+      <w:tabs>
+        <w:tab w:val="center" w:pos="4703"/>
+        <w:tab w:val="right" w:pos="9406"/>
+      </w:tabs>
+      <w:spacing w:after="0" w:line="240" w:lineRule="auto"/>
+    </w:pPr>
+  </w:style>
+  <w:style w:type="character" w:customStyle="1" w:styleId="HeaderChar">
+    <w:name w:val="Header Char"/>
+    <w:basedOn w:val="DefaultParagraphFont"/>
+    <w:link w:val="Header"/>
+    <w:uiPriority w:val="99"/>
+    <w:rsid w:val="005B7FD1"/>
+  </w:style>
+  <w:style w:type="paragraph" w:styleId="Footer">
+    <w:name w:val="footer"/>
+    <w:basedOn w:val="Normal"/>
+    <w:link w:val="FooterChar"/>
+    <w:uiPriority w:val="99"/>
+    <w:unhideWhenUsed/>
+    <w:rsid w:val="005B7FD1"/>
+    <w:pPr>
+      <w:tabs>
+        <w:tab w:val="center" w:pos="4703"/>
+        <w:tab w:val="right" w:pos="9406"/>
+      </w:tabs>
+      <w:spacing w:after="0" w:line="240" w:lineRule="auto"/>
+    </w:pPr>
+  </w:style>
+  <w:style w:type="character" w:customStyle="1" w:styleId="FooterChar">
+    <w:name w:val="Footer Char"/>
+    <w:basedOn w:val="DefaultParagraphFont"/>
+    <w:link w:val="Footer"/>
+    <w:uiPriority w:val="99"/>
+    <w:rsid w:val="005B7FD1"/>
+  </w:style>
+  <w:style w:type="paragraph" w:styleId="ListParagraph">
+    <w:name w:val="List Paragraph"/>
+    <w:basedOn w:val="Normal"/>
+    <w:uiPriority w:val="34"/>
+    <w:qFormat/>
+    <w:rsid w:val="00A05403"/>
+    <w:pPr>
+      <w:ind w:left="720"/>
+      <w:contextualSpacing/>
+    </w:pPr>
   </w:style>
 </w:styles>
 </file>

</xml_diff>